<commit_message>
DOC: New GOD version.
</commit_message>
<xml_diff>
--- a/doc/Description - Quest for the Crown 2 (pt-br).docx
+++ b/doc/Description - Quest for the Crown 2 (pt-br).docx
@@ -159,8 +159,54 @@
           <w:sz w:val="28"/>
           <w:szCs w:val="28"/>
         </w:rPr>
-        <w:t xml:space="preserve"> João Vitor Pietsiaki Moraes</w:t>
-      </w:r>
+        <w:t xml:space="preserve"> </w:t>
+      </w:r>
+      <w:proofErr w:type="spellStart"/>
+      <w:r>
+        <w:rPr>
+          <w:rStyle w:val="nfase"/>
+          <w:sz w:val="28"/>
+          <w:szCs w:val="28"/>
+        </w:rPr>
+        <w:t>João</w:t>
+      </w:r>
+      <w:proofErr w:type="spellEnd"/>
+      <w:r>
+        <w:rPr>
+          <w:rStyle w:val="nfase"/>
+          <w:sz w:val="28"/>
+          <w:szCs w:val="28"/>
+        </w:rPr>
+        <w:t xml:space="preserve"> </w:t>
+      </w:r>
+      <w:proofErr w:type="spellStart"/>
+      <w:r>
+        <w:rPr>
+          <w:rStyle w:val="nfase"/>
+          <w:sz w:val="28"/>
+          <w:szCs w:val="28"/>
+        </w:rPr>
+        <w:t>Vitor</w:t>
+      </w:r>
+      <w:proofErr w:type="spellEnd"/>
+      <w:r>
+        <w:rPr>
+          <w:rStyle w:val="nfase"/>
+          <w:sz w:val="28"/>
+          <w:szCs w:val="28"/>
+        </w:rPr>
+        <w:t xml:space="preserve"> Pietsiaki </w:t>
+      </w:r>
+      <w:proofErr w:type="spellStart"/>
+      <w:r>
+        <w:rPr>
+          <w:rStyle w:val="nfase"/>
+          <w:sz w:val="28"/>
+          <w:szCs w:val="28"/>
+        </w:rPr>
+        <w:t>Moraes</w:t>
+      </w:r>
+      <w:proofErr w:type="spellEnd"/>
     </w:p>
     <w:p>
       <w:pPr>
@@ -312,9 +358,11 @@
             <w:pPr>
               <w:pStyle w:val="Table-ColHead"/>
             </w:pPr>
+            <w:proofErr w:type="spellStart"/>
             <w:r>
               <w:t>Versão</w:t>
             </w:r>
+            <w:proofErr w:type="spellEnd"/>
           </w:p>
         </w:tc>
         <w:tc>
@@ -326,9 +374,19 @@
             <w:pPr>
               <w:pStyle w:val="Table-ColHead"/>
             </w:pPr>
-            <w:r>
-              <w:t>Autores Principais</w:t>
-            </w:r>
+            <w:proofErr w:type="spellStart"/>
+            <w:r>
+              <w:t>Autores</w:t>
+            </w:r>
+            <w:proofErr w:type="spellEnd"/>
+            <w:r>
+              <w:t xml:space="preserve"> </w:t>
+            </w:r>
+            <w:proofErr w:type="spellStart"/>
+            <w:r>
+              <w:t>Principais</w:t>
+            </w:r>
+            <w:proofErr w:type="spellEnd"/>
           </w:p>
         </w:tc>
         <w:tc>
@@ -340,9 +398,19 @@
             <w:pPr>
               <w:pStyle w:val="Table-ColHead"/>
             </w:pPr>
-            <w:r>
-              <w:t>Descrição da Versão</w:t>
-            </w:r>
+            <w:proofErr w:type="spellStart"/>
+            <w:r>
+              <w:t>Descrição</w:t>
+            </w:r>
+            <w:proofErr w:type="spellEnd"/>
+            <w:r>
+              <w:t xml:space="preserve"> da </w:t>
+            </w:r>
+            <w:proofErr w:type="spellStart"/>
+            <w:r>
+              <w:t>Versão</w:t>
+            </w:r>
+            <w:proofErr w:type="spellEnd"/>
           </w:p>
         </w:tc>
         <w:tc>
@@ -355,9 +423,11 @@
               <w:pStyle w:val="Table-ColHead"/>
               <w:jc w:val="center"/>
             </w:pPr>
+            <w:proofErr w:type="spellStart"/>
             <w:r>
               <w:t>Finalização</w:t>
             </w:r>
+            <w:proofErr w:type="spellEnd"/>
           </w:p>
         </w:tc>
       </w:tr>
@@ -375,7 +445,10 @@
               <w:suppressAutoHyphens/>
             </w:pPr>
             <w:r>
-              <w:t>V0.3.3</w:t>
+              <w:t>V0.</w:t>
+            </w:r>
+            <w:r>
+              <w:t>5</w:t>
             </w:r>
           </w:p>
         </w:tc>
@@ -407,7 +480,21 @@
               <w:rPr>
                 <w:lang w:val="pt-BR"/>
               </w:rPr>
-              <w:t>Correção de títulos e índice.</w:t>
+              <w:t xml:space="preserve">Nova revisão, adição de </w:t>
+            </w:r>
+            <w:proofErr w:type="spellStart"/>
+            <w:r>
+              <w:rPr>
+                <w:lang w:val="pt-BR"/>
+              </w:rPr>
+              <w:t>multiplayer</w:t>
+            </w:r>
+            <w:proofErr w:type="spellEnd"/>
+            <w:r>
+              <w:rPr>
+                <w:lang w:val="pt-BR"/>
+              </w:rPr>
+              <w:t>, imagens para ilustrar o ambiente do jogo.</w:t>
             </w:r>
             <w:bookmarkStart w:id="0" w:name="_GoBack"/>
             <w:bookmarkEnd w:id="0"/>
@@ -425,6 +512,12 @@
                 <w:lang w:val="pt-BR"/>
               </w:rPr>
             </w:pPr>
+            <w:r>
+              <w:rPr>
+                <w:lang w:val="pt-BR"/>
+              </w:rPr>
+              <w:t>30/07/2013</w:t>
+            </w:r>
           </w:p>
         </w:tc>
       </w:tr>
@@ -442,7 +535,10 @@
               <w:suppressAutoHyphens/>
             </w:pPr>
             <w:r>
-              <w:t>V 0.3.2</w:t>
+              <w:t>V0.</w:t>
+            </w:r>
+            <w:r>
+              <w:t>4</w:t>
             </w:r>
           </w:p>
         </w:tc>
@@ -455,7 +551,7 @@
               <w:pStyle w:val="Table-Text"/>
             </w:pPr>
             <w:r>
-              <w:t>Melanie Young Yee</w:t>
+              <w:t>Diogo Muller de Miranda</w:t>
             </w:r>
           </w:p>
         </w:tc>
@@ -474,7 +570,7 @@
               <w:rPr>
                 <w:lang w:val="pt-BR"/>
               </w:rPr>
-              <w:t>Correção de erros gramaticais do documento</w:t>
+              <w:t>Correção de títulos e índice.</w:t>
             </w:r>
           </w:p>
         </w:tc>
@@ -494,7 +590,7 @@
               <w:rPr>
                 <w:lang w:val="pt-BR"/>
               </w:rPr>
-              <w:t>23/07/2013</w:t>
+              <w:t>24/07/2013</w:t>
             </w:r>
           </w:p>
         </w:tc>
@@ -513,7 +609,7 @@
               <w:suppressAutoHyphens/>
             </w:pPr>
             <w:r>
-              <w:t>V0.3.1</w:t>
+              <w:t>V 0.3.2</w:t>
             </w:r>
           </w:p>
         </w:tc>
@@ -526,7 +622,7 @@
               <w:pStyle w:val="Table-Text"/>
             </w:pPr>
             <w:r>
-              <w:t>Diogo Muller de Miranda</w:t>
+              <w:t>Melanie Young Yee</w:t>
             </w:r>
           </w:p>
         </w:tc>
@@ -545,7 +641,7 @@
               <w:rPr>
                 <w:lang w:val="pt-BR"/>
               </w:rPr>
-              <w:t>Adição de novos elementos no documento, como detalhamento de gameplay e história.</w:t>
+              <w:t>Correção de erros gramaticais do documento</w:t>
             </w:r>
           </w:p>
         </w:tc>
@@ -565,7 +661,7 @@
               <w:rPr>
                 <w:lang w:val="pt-BR"/>
               </w:rPr>
-              <w:t>21/07/2013</w:t>
+              <w:t>23/07/2013</w:t>
             </w:r>
           </w:p>
         </w:tc>
@@ -584,7 +680,7 @@
               <w:suppressAutoHyphens/>
             </w:pPr>
             <w:r>
-              <w:t>V0.3</w:t>
+              <w:t>V0.3.1</w:t>
             </w:r>
           </w:p>
         </w:tc>
@@ -597,7 +693,7 @@
               <w:pStyle w:val="Table-Text"/>
             </w:pPr>
             <w:r>
-              <w:t>Melanie Young Yee</w:t>
+              <w:t>Diogo Muller de Miranda</w:t>
             </w:r>
           </w:p>
         </w:tc>
@@ -616,7 +712,21 @@
               <w:rPr>
                 <w:lang w:val="pt-BR"/>
               </w:rPr>
-              <w:t>Transcrição do documento para template atual, maior detalhamento.</w:t>
+              <w:t xml:space="preserve">Adição de novos elementos no documento, como detalhamento de </w:t>
+            </w:r>
+            <w:proofErr w:type="spellStart"/>
+            <w:r>
+              <w:rPr>
+                <w:lang w:val="pt-BR"/>
+              </w:rPr>
+              <w:t>gameplay</w:t>
+            </w:r>
+            <w:proofErr w:type="spellEnd"/>
+            <w:r>
+              <w:rPr>
+                <w:lang w:val="pt-BR"/>
+              </w:rPr>
+              <w:t xml:space="preserve"> e história.</w:t>
             </w:r>
           </w:p>
         </w:tc>
@@ -655,10 +765,7 @@
               <w:suppressAutoHyphens/>
             </w:pPr>
             <w:r>
-              <w:t>V0.</w:t>
-            </w:r>
-            <w:r>
-              <w:t>2</w:t>
+              <w:t>V0.3</w:t>
             </w:r>
           </w:p>
         </w:tc>
@@ -669,28 +776,8 @@
           <w:p>
             <w:pPr>
               <w:pStyle w:val="Table-Text"/>
-              <w:rPr>
-                <w:lang w:val="pt-BR"/>
-              </w:rPr>
             </w:pPr>
             <w:r>
-              <w:rPr>
-                <w:lang w:val="pt-BR"/>
-              </w:rPr>
-              <w:t>Diogo Muller de Miranda</w:t>
-            </w:r>
-          </w:p>
-          <w:p>
-            <w:pPr>
-              <w:pStyle w:val="Table-Text"/>
-              <w:rPr>
-                <w:lang w:val="pt-BR"/>
-              </w:rPr>
-            </w:pPr>
-            <w:r>
-              <w:rPr>
-                <w:lang w:val="pt-BR"/>
-              </w:rPr>
               <w:t>Melanie Young Yee</w:t>
             </w:r>
           </w:p>
@@ -710,16 +797,22 @@
               <w:rPr>
                 <w:lang w:val="pt-BR"/>
               </w:rPr>
-              <w:t>Maior detalhamento dos itens já descritos do jogo.</w:t>
-            </w:r>
-          </w:p>
-          <w:p>
-            <w:pPr>
-              <w:pStyle w:val="Table-Text"/>
-              <w:rPr>
-                <w:lang w:val="pt-BR"/>
-              </w:rPr>
-            </w:pPr>
+              <w:t xml:space="preserve">Transcrição do documento para </w:t>
+            </w:r>
+            <w:proofErr w:type="spellStart"/>
+            <w:r>
+              <w:rPr>
+                <w:lang w:val="pt-BR"/>
+              </w:rPr>
+              <w:t>template</w:t>
+            </w:r>
+            <w:proofErr w:type="spellEnd"/>
+            <w:r>
+              <w:rPr>
+                <w:lang w:val="pt-BR"/>
+              </w:rPr>
+              <w:t xml:space="preserve"> atual, maior detalhamento.</w:t>
+            </w:r>
           </w:p>
         </w:tc>
         <w:tc>
@@ -730,8 +823,14 @@
             <w:pPr>
               <w:pStyle w:val="Table-Text"/>
               <w:jc w:val="center"/>
+              <w:rPr>
+                <w:lang w:val="pt-BR"/>
+              </w:rPr>
             </w:pPr>
             <w:r>
+              <w:rPr>
+                <w:lang w:val="pt-BR"/>
+              </w:rPr>
               <w:t>21/07/2013</w:t>
             </w:r>
           </w:p>
@@ -751,7 +850,10 @@
               <w:suppressAutoHyphens/>
             </w:pPr>
             <w:r>
-              <w:t>V0.1</w:t>
+              <w:t>V0.</w:t>
+            </w:r>
+            <w:r>
+              <w:t>2</w:t>
             </w:r>
           </w:p>
         </w:tc>
@@ -784,14 +886,16 @@
               <w:rPr>
                 <w:lang w:val="pt-BR"/>
               </w:rPr>
-              <w:t>Jo</w:t>
-            </w:r>
-            <w:r>
-              <w:rPr>
-                <w:lang w:val="pt-BR"/>
-              </w:rPr>
-              <w:t>ão Vitor Pietsiaki Moraes</w:t>
-            </w:r>
+              <w:t xml:space="preserve">Melanie Young </w:t>
+            </w:r>
+            <w:proofErr w:type="spellStart"/>
+            <w:r>
+              <w:rPr>
+                <w:lang w:val="pt-BR"/>
+              </w:rPr>
+              <w:t>Yee</w:t>
+            </w:r>
+            <w:proofErr w:type="spellEnd"/>
           </w:p>
         </w:tc>
         <w:tc>
@@ -809,8 +913,16 @@
               <w:rPr>
                 <w:lang w:val="pt-BR"/>
               </w:rPr>
-              <w:t>Documento de definição de jogo/descrição de mecânicas, ambientação, inimigos, armas e história.</w:t>
-            </w:r>
+              <w:t>Maior detalhamento dos itens já descritos do jogo.</w:t>
+            </w:r>
+          </w:p>
+          <w:p>
+            <w:pPr>
+              <w:pStyle w:val="Table-Text"/>
+              <w:rPr>
+                <w:lang w:val="pt-BR"/>
+              </w:rPr>
+            </w:pPr>
           </w:p>
         </w:tc>
         <w:tc>
@@ -821,6 +933,97 @@
             <w:pPr>
               <w:pStyle w:val="Table-Text"/>
               <w:jc w:val="center"/>
+            </w:pPr>
+            <w:r>
+              <w:t>21/07/2013</w:t>
+            </w:r>
+          </w:p>
+        </w:tc>
+      </w:tr>
+      <w:tr>
+        <w:trPr>
+          <w:cantSplit/>
+        </w:trPr>
+        <w:tc>
+          <w:tcPr>
+            <w:tcW w:w="1157" w:type="dxa"/>
+          </w:tcPr>
+          <w:p>
+            <w:pPr>
+              <w:pStyle w:val="Table-Text"/>
+              <w:suppressAutoHyphens/>
+            </w:pPr>
+            <w:r>
+              <w:t>V0.1</w:t>
+            </w:r>
+          </w:p>
+        </w:tc>
+        <w:tc>
+          <w:tcPr>
+            <w:tcW w:w="2548" w:type="dxa"/>
+          </w:tcPr>
+          <w:p>
+            <w:pPr>
+              <w:pStyle w:val="Table-Text"/>
+              <w:rPr>
+                <w:lang w:val="pt-BR"/>
+              </w:rPr>
+            </w:pPr>
+            <w:r>
+              <w:rPr>
+                <w:lang w:val="pt-BR"/>
+              </w:rPr>
+              <w:t>Diogo Muller de Miranda</w:t>
+            </w:r>
+          </w:p>
+          <w:p>
+            <w:pPr>
+              <w:pStyle w:val="Table-Text"/>
+              <w:rPr>
+                <w:lang w:val="pt-BR"/>
+              </w:rPr>
+            </w:pPr>
+            <w:r>
+              <w:rPr>
+                <w:lang w:val="pt-BR"/>
+              </w:rPr>
+              <w:t>Jo</w:t>
+            </w:r>
+            <w:r>
+              <w:rPr>
+                <w:lang w:val="pt-BR"/>
+              </w:rPr>
+              <w:t>ão Vitor Pietsiaki Moraes</w:t>
+            </w:r>
+          </w:p>
+        </w:tc>
+        <w:tc>
+          <w:tcPr>
+            <w:tcW w:w="3142" w:type="dxa"/>
+          </w:tcPr>
+          <w:p>
+            <w:pPr>
+              <w:pStyle w:val="Table-Text"/>
+              <w:rPr>
+                <w:lang w:val="pt-BR"/>
+              </w:rPr>
+            </w:pPr>
+            <w:r>
+              <w:rPr>
+                <w:lang w:val="pt-BR"/>
+              </w:rPr>
+              <w:t>Documento de definição de jogo/descrição de mecânicas, ambientação, inimigos, armas e história.</w:t>
+            </w:r>
+          </w:p>
+        </w:tc>
+        <w:tc>
+          <w:tcPr>
+            <w:tcW w:w="1295" w:type="dxa"/>
+          </w:tcPr>
+          <w:p>
+            <w:pPr>
+              <w:pStyle w:val="Table-Text"/>
+              <w:jc w:val="center"/>
               <w:rPr>
                 <w:lang w:val="pt-BR"/>
               </w:rPr>
@@ -1969,10 +2172,20 @@
       <w:pPr>
         <w:pStyle w:val="Ttulo1"/>
       </w:pPr>
+      <w:proofErr w:type="spellStart"/>
       <w:r>
         <w:lastRenderedPageBreak/>
-        <w:t>Sumário Executivo</w:t>
-      </w:r>
+        <w:t>Sumário</w:t>
+      </w:r>
+      <w:proofErr w:type="spellEnd"/>
+      <w:r>
+        <w:t xml:space="preserve"> </w:t>
+      </w:r>
+      <w:proofErr w:type="spellStart"/>
+      <w:r>
+        <w:t>Executivo</w:t>
+      </w:r>
+      <w:proofErr w:type="spellEnd"/>
     </w:p>
     <w:p>
       <w:pPr>
@@ -1982,11 +2195,19 @@
         </w:rPr>
       </w:pPr>
       <w:bookmarkStart w:id="1" w:name="_Toc362543737"/>
+      <w:proofErr w:type="spellStart"/>
       <w:r>
         <w:rPr>
           <w:iCs/>
         </w:rPr>
-        <w:t>Tipo de Jogo</w:t>
+        <w:t>Tipo</w:t>
+      </w:r>
+      <w:proofErr w:type="spellEnd"/>
+      <w:r>
+        <w:rPr>
+          <w:iCs/>
+        </w:rPr>
+        <w:t xml:space="preserve"> de Jogo</w:t>
       </w:r>
       <w:bookmarkEnd w:id="1"/>
     </w:p>
@@ -2001,7 +2222,21 @@
         <w:rPr>
           <w:lang w:val="pt-BR"/>
         </w:rPr>
-        <w:t xml:space="preserve">Quest for the Crown 2 é um jogo 2D de aventura/exploração medieval que se passa em um mundo aberto. O jogo utiliza o sistema de controle com dois </w:t>
+        <w:t xml:space="preserve">Quest for </w:t>
+      </w:r>
+      <w:proofErr w:type="spellStart"/>
+      <w:r>
+        <w:rPr>
+          <w:lang w:val="pt-BR"/>
+        </w:rPr>
+        <w:t>the</w:t>
+      </w:r>
+      <w:proofErr w:type="spellEnd"/>
+      <w:r>
+        <w:rPr>
+          <w:lang w:val="pt-BR"/>
+        </w:rPr>
+        <w:t xml:space="preserve"> Crown 2 é um jogo 2D de aventura/exploração medieval que se passa em um mundo aberto. O jogo utiliza o sistema de controle com dois </w:t>
       </w:r>
       <w:r>
         <w:rPr>
@@ -2025,7 +2260,21 @@
         <w:rPr>
           <w:lang w:val="pt-BR"/>
         </w:rPr>
-        <w:t xml:space="preserve"> capazes de causar diversos efeitos tanto no personagem principal como nos inimigos e quebra-cabeças baseados nos itens obtidos. O diferencial de Quest for the Crown 2 fica por conta dos controles que, ao contrário dos jogos de aventura convencionais, utilizam o segundo </w:t>
+        <w:t xml:space="preserve"> capazes de causar diversos efeitos tanto no personagem principal como nos inimigos e quebra-cabeças baseados nos itens obtidos. O diferencial de Quest for </w:t>
+      </w:r>
+      <w:proofErr w:type="spellStart"/>
+      <w:r>
+        <w:rPr>
+          <w:lang w:val="pt-BR"/>
+        </w:rPr>
+        <w:t>the</w:t>
+      </w:r>
+      <w:proofErr w:type="spellEnd"/>
+      <w:r>
+        <w:rPr>
+          <w:lang w:val="pt-BR"/>
+        </w:rPr>
+        <w:t xml:space="preserve"> Crown 2 fica por conta dos controles que, ao contrário dos jogos de aventura convencionais, utilizam o segundo </w:t>
       </w:r>
       <w:r>
         <w:rPr>
@@ -2116,20 +2365,132 @@
         <w:rPr>
           <w:lang w:val="pt-BR"/>
         </w:rPr>
-        <w:t>O estilo de jogo e o visual de Quest for the Crown 2 proporcionam uma sensação nostálgica que só se tem com jogos mais antigos, como os games da série The Legend of Zelda, Dragon Quest e similares. No entanto, ao contrário dos jogos anteriormente citados, este jogo não se restringe a uma única  plataforma de video game, dispensando o jogador da necessidade de adquirir um Nintendo DS ou um Playstation para poder desfrutar deste estilo de jogo, ao mesmo tempo em que junta as inovações das tecnologias atuais, como maior fluidez nos movimentos do personagem.</w:t>
-      </w:r>
-    </w:p>
-    <w:p>
-      <w:pPr>
-        <w:rPr>
-          <w:lang w:val="pt-BR"/>
-        </w:rPr>
-      </w:pPr>
-      <w:r>
-        <w:rPr>
-          <w:lang w:val="pt-BR"/>
-        </w:rPr>
-        <w:t>Quest for the Crown 2 pode ser instalado e jogado tanto no PC como no console Ouya, com sistemas operacionais Windows, Linux e Mac.</w:t>
+        <w:t xml:space="preserve">O estilo de jogo e o visual de Quest for </w:t>
+      </w:r>
+      <w:proofErr w:type="spellStart"/>
+      <w:r>
+        <w:rPr>
+          <w:lang w:val="pt-BR"/>
+        </w:rPr>
+        <w:t>the</w:t>
+      </w:r>
+      <w:proofErr w:type="spellEnd"/>
+      <w:r>
+        <w:rPr>
+          <w:lang w:val="pt-BR"/>
+        </w:rPr>
+        <w:t xml:space="preserve"> Crown 2 proporcionam uma sensação nostálgica que só se tem com jogos mais antigos, como os games da série The </w:t>
+      </w:r>
+      <w:proofErr w:type="spellStart"/>
+      <w:r>
+        <w:rPr>
+          <w:lang w:val="pt-BR"/>
+        </w:rPr>
+        <w:t>Legend</w:t>
+      </w:r>
+      <w:proofErr w:type="spellEnd"/>
+      <w:r>
+        <w:rPr>
+          <w:lang w:val="pt-BR"/>
+        </w:rPr>
+        <w:t xml:space="preserve"> </w:t>
+      </w:r>
+      <w:proofErr w:type="spellStart"/>
+      <w:r>
+        <w:rPr>
+          <w:lang w:val="pt-BR"/>
+        </w:rPr>
+        <w:t>of</w:t>
+      </w:r>
+      <w:proofErr w:type="spellEnd"/>
+      <w:r>
+        <w:rPr>
+          <w:lang w:val="pt-BR"/>
+        </w:rPr>
+        <w:t xml:space="preserve"> </w:t>
+      </w:r>
+      <w:proofErr w:type="spellStart"/>
+      <w:r>
+        <w:rPr>
+          <w:lang w:val="pt-BR"/>
+        </w:rPr>
+        <w:t>Zelda</w:t>
+      </w:r>
+      <w:proofErr w:type="spellEnd"/>
+      <w:r>
+        <w:rPr>
+          <w:lang w:val="pt-BR"/>
+        </w:rPr>
+        <w:t xml:space="preserve">, Dragon Quest e similares. No entanto, ao contrário dos jogos anteriormente citados, este jogo não se restringe a uma </w:t>
+      </w:r>
+      <w:proofErr w:type="gramStart"/>
+      <w:r>
+        <w:rPr>
+          <w:lang w:val="pt-BR"/>
+        </w:rPr>
+        <w:t>única  plataforma</w:t>
+      </w:r>
+      <w:proofErr w:type="gramEnd"/>
+      <w:r>
+        <w:rPr>
+          <w:lang w:val="pt-BR"/>
+        </w:rPr>
+        <w:t xml:space="preserve"> de </w:t>
+      </w:r>
+      <w:proofErr w:type="spellStart"/>
+      <w:r>
+        <w:rPr>
+          <w:lang w:val="pt-BR"/>
+        </w:rPr>
+        <w:t>video</w:t>
+      </w:r>
+      <w:proofErr w:type="spellEnd"/>
+      <w:r>
+        <w:rPr>
+          <w:lang w:val="pt-BR"/>
+        </w:rPr>
+        <w:t xml:space="preserve"> game, dispensando o jogador da necessidade de adquirir um Nintendo DS ou um Playstation para poder desfrutar deste estilo de jogo, ao mesmo tempo em que junta as inovações das tecnologias atuais, como maior fluidez nos movimentos do personagem.</w:t>
+      </w:r>
+    </w:p>
+    <w:p>
+      <w:pPr>
+        <w:rPr>
+          <w:lang w:val="pt-BR"/>
+        </w:rPr>
+      </w:pPr>
+      <w:r>
+        <w:rPr>
+          <w:lang w:val="pt-BR"/>
+        </w:rPr>
+        <w:t xml:space="preserve">Quest for </w:t>
+      </w:r>
+      <w:proofErr w:type="spellStart"/>
+      <w:r>
+        <w:rPr>
+          <w:lang w:val="pt-BR"/>
+        </w:rPr>
+        <w:t>the</w:t>
+      </w:r>
+      <w:proofErr w:type="spellEnd"/>
+      <w:r>
+        <w:rPr>
+          <w:lang w:val="pt-BR"/>
+        </w:rPr>
+        <w:t xml:space="preserve"> Crown 2 pode ser instalado e jogado tanto no PC como no console </w:t>
+      </w:r>
+      <w:proofErr w:type="spellStart"/>
+      <w:r>
+        <w:rPr>
+          <w:lang w:val="pt-BR"/>
+        </w:rPr>
+        <w:t>Ouya</w:t>
+      </w:r>
+      <w:proofErr w:type="spellEnd"/>
+      <w:r>
+        <w:rPr>
+          <w:lang w:val="pt-BR"/>
+        </w:rPr>
+        <w:t>, com sistemas operacionais Windows, Linux e Mac.</w:t>
       </w:r>
     </w:p>
     <w:p>
@@ -2151,9 +2512,14 @@
       <w:pPr>
         <w:pStyle w:val="Ttulo1"/>
       </w:pPr>
+      <w:proofErr w:type="spellStart"/>
       <w:r>
         <w:lastRenderedPageBreak/>
-        <w:t>Elementos de Jogo</w:t>
+        <w:t>Elementos</w:t>
+      </w:r>
+      <w:proofErr w:type="spellEnd"/>
+      <w:r>
+        <w:t xml:space="preserve"> de Jogo</w:t>
       </w:r>
     </w:p>
     <w:p>
@@ -2176,20 +2542,90 @@
         <w:rPr>
           <w:lang w:val="pt-BR"/>
         </w:rPr>
-        <w:t>Em Quest for the Crown 2, o jogador será capaz de controlar o guarda-costas de um importante e poderoso rei, detentor de uma coroa mágica. O rei é seqüestrado por um grupo de cultistas e cabe ao protagonista derrotar os membros deste grupo e recuperar o rei e a coroa.</w:t>
-      </w:r>
-    </w:p>
-    <w:p>
-      <w:pPr>
-        <w:rPr>
-          <w:lang w:val="pt-BR"/>
-        </w:rPr>
-      </w:pPr>
-      <w:r>
-        <w:rPr>
-          <w:lang w:val="pt-BR"/>
-        </w:rPr>
-        <w:t xml:space="preserve">O jogo consiste em diversos cenários vistos de cima, ao estilo dos jogos mais antigos da série The Legend of Zelda. O jogador deve percorrer estes </w:t>
+        <w:t xml:space="preserve">Em Quest for </w:t>
+      </w:r>
+      <w:proofErr w:type="spellStart"/>
+      <w:r>
+        <w:rPr>
+          <w:lang w:val="pt-BR"/>
+        </w:rPr>
+        <w:t>the</w:t>
+      </w:r>
+      <w:proofErr w:type="spellEnd"/>
+      <w:r>
+        <w:rPr>
+          <w:lang w:val="pt-BR"/>
+        </w:rPr>
+        <w:t xml:space="preserve"> Crown 2, o jogador será capaz de controlar o guarda-costas de um importante e poderoso rei, detentor de uma coroa mágica. O rei é </w:t>
+      </w:r>
+      <w:proofErr w:type="spellStart"/>
+      <w:r>
+        <w:rPr>
+          <w:lang w:val="pt-BR"/>
+        </w:rPr>
+        <w:t>seqüestrado</w:t>
+      </w:r>
+      <w:proofErr w:type="spellEnd"/>
+      <w:r>
+        <w:rPr>
+          <w:lang w:val="pt-BR"/>
+        </w:rPr>
+        <w:t xml:space="preserve"> por um grupo de cultistas e cabe ao protagonista derrotar os membros deste grupo e recuperar o rei e a coroa.</w:t>
+      </w:r>
+    </w:p>
+    <w:p>
+      <w:pPr>
+        <w:rPr>
+          <w:lang w:val="pt-BR"/>
+        </w:rPr>
+      </w:pPr>
+      <w:r>
+        <w:rPr>
+          <w:lang w:val="pt-BR"/>
+        </w:rPr>
+        <w:t xml:space="preserve">O jogo consiste em diversos cenários vistos de cima, ao estilo dos jogos mais antigos da série The </w:t>
+      </w:r>
+      <w:proofErr w:type="spellStart"/>
+      <w:r>
+        <w:rPr>
+          <w:lang w:val="pt-BR"/>
+        </w:rPr>
+        <w:t>Legend</w:t>
+      </w:r>
+      <w:proofErr w:type="spellEnd"/>
+      <w:r>
+        <w:rPr>
+          <w:lang w:val="pt-BR"/>
+        </w:rPr>
+        <w:t xml:space="preserve"> </w:t>
+      </w:r>
+      <w:proofErr w:type="spellStart"/>
+      <w:r>
+        <w:rPr>
+          <w:lang w:val="pt-BR"/>
+        </w:rPr>
+        <w:t>of</w:t>
+      </w:r>
+      <w:proofErr w:type="spellEnd"/>
+      <w:r>
+        <w:rPr>
+          <w:lang w:val="pt-BR"/>
+        </w:rPr>
+        <w:t xml:space="preserve"> </w:t>
+      </w:r>
+      <w:proofErr w:type="spellStart"/>
+      <w:r>
+        <w:rPr>
+          <w:lang w:val="pt-BR"/>
+        </w:rPr>
+        <w:t>Zelda</w:t>
+      </w:r>
+      <w:proofErr w:type="spellEnd"/>
+      <w:r>
+        <w:rPr>
+          <w:lang w:val="pt-BR"/>
+        </w:rPr>
+        <w:t xml:space="preserve">. O jogador deve percorrer estes </w:t>
       </w:r>
       <w:r>
         <w:rPr>
@@ -2287,7 +2723,21 @@
         <w:rPr>
           <w:lang w:val="pt-BR"/>
         </w:rPr>
-        <w:t>conforme há progressão</w:t>
+        <w:t xml:space="preserve">conforme </w:t>
+      </w:r>
+      <w:proofErr w:type="spellStart"/>
+      <w:r>
+        <w:rPr>
+          <w:lang w:val="pt-BR"/>
+        </w:rPr>
+        <w:t>há</w:t>
+      </w:r>
+      <w:proofErr w:type="spellEnd"/>
+      <w:r>
+        <w:rPr>
+          <w:lang w:val="pt-BR"/>
+        </w:rPr>
+        <w:t xml:space="preserve"> progressão</w:t>
       </w:r>
       <w:r>
         <w:rPr>
@@ -2347,7 +2797,21 @@
         <w:rPr>
           <w:lang w:val="pt-BR"/>
         </w:rPr>
-        <w:t xml:space="preserve">mais fracos, outros com diversos inimigos rápidos, ou então inimigos com ataques de longa distância. Cabe ao jogador decidir qual desses locais apresenta o nível de desafio desejado, dependendo das próprias abilidades do </w:t>
+        <w:t xml:space="preserve">mais fracos, outros com diversos inimigos rápidos, ou então inimigos com ataques de longa distância. Cabe ao jogador decidir qual desses locais apresenta o nível de desafio desejado, dependendo das próprias </w:t>
+      </w:r>
+      <w:proofErr w:type="spellStart"/>
+      <w:r>
+        <w:rPr>
+          <w:lang w:val="pt-BR"/>
+        </w:rPr>
+        <w:t>abilidades</w:t>
+      </w:r>
+      <w:proofErr w:type="spellEnd"/>
+      <w:r>
+        <w:rPr>
+          <w:lang w:val="pt-BR"/>
+        </w:rPr>
+        <w:t xml:space="preserve"> do </w:t>
       </w:r>
       <w:r>
         <w:rPr>
@@ -2427,7 +2891,35 @@
         <w:rPr>
           <w:lang w:val="pt-BR"/>
         </w:rPr>
-        <w:t xml:space="preserve">, Dark Valley e Cultist Tower, </w:t>
+        <w:t xml:space="preserve">, </w:t>
+      </w:r>
+      <w:proofErr w:type="spellStart"/>
+      <w:r>
+        <w:rPr>
+          <w:lang w:val="pt-BR"/>
+        </w:rPr>
+        <w:t>Dark</w:t>
+      </w:r>
+      <w:proofErr w:type="spellEnd"/>
+      <w:r>
+        <w:rPr>
+          <w:lang w:val="pt-BR"/>
+        </w:rPr>
+        <w:t xml:space="preserve"> Valley e </w:t>
+      </w:r>
+      <w:proofErr w:type="spellStart"/>
+      <w:r>
+        <w:rPr>
+          <w:lang w:val="pt-BR"/>
+        </w:rPr>
+        <w:t>Cultist</w:t>
+      </w:r>
+      <w:proofErr w:type="spellEnd"/>
+      <w:r>
+        <w:rPr>
+          <w:lang w:val="pt-BR"/>
+        </w:rPr>
+        <w:t xml:space="preserve"> Tower, </w:t>
       </w:r>
       <w:r>
         <w:rPr>
@@ -2453,10 +2945,12 @@
         <w:t xml:space="preserve"> </w:t>
       </w:r>
       <w:bookmarkStart w:id="6" w:name="_Toc362543741"/>
+      <w:proofErr w:type="spellStart"/>
       <w:r>
         <w:t>Público-Alvo</w:t>
       </w:r>
       <w:bookmarkEnd w:id="6"/>
+      <w:proofErr w:type="spellEnd"/>
     </w:p>
     <w:p>
       <w:pPr>
@@ -2483,9 +2977,19 @@
         <w:lastRenderedPageBreak/>
         <w:t xml:space="preserve"> </w:t>
       </w:r>
-      <w:r>
-        <w:t>Elementos de História</w:t>
-      </w:r>
+      <w:proofErr w:type="spellStart"/>
+      <w:r>
+        <w:t>Elementos</w:t>
+      </w:r>
+      <w:proofErr w:type="spellEnd"/>
+      <w:r>
+        <w:t xml:space="preserve"> de </w:t>
+      </w:r>
+      <w:proofErr w:type="spellStart"/>
+      <w:r>
+        <w:t>História</w:t>
+      </w:r>
+      <w:proofErr w:type="spellEnd"/>
     </w:p>
     <w:p>
       <w:pPr>
@@ -2715,293 +3219,974 @@
     </w:p>
     <w:p>
       <w:pPr>
-        <w:pStyle w:val="PargrafodaLista"/>
-        <w:numPr>
-          <w:ilvl w:val="0"/>
-          <w:numId w:val="39"/>
-        </w:numPr>
-        <w:rPr>
-          <w:lang w:val="pt-BR"/>
-        </w:rPr>
-      </w:pPr>
-      <w:r>
-        <w:rPr>
-          <w:lang w:val="pt-BR"/>
-        </w:rPr>
-        <w:t>Hero Fields/Hero Shrine: áreas abertas com inimigos mais fracos e iluminação mais clara.</w:t>
-      </w:r>
-    </w:p>
-    <w:p>
-      <w:pPr>
-        <w:pStyle w:val="PargrafodaLista"/>
-        <w:numPr>
-          <w:ilvl w:val="0"/>
-          <w:numId w:val="39"/>
-        </w:numPr>
-        <w:rPr>
-          <w:lang w:val="pt-BR"/>
-        </w:rPr>
-      </w:pPr>
-      <w:r>
-        <w:rPr>
-          <w:lang w:val="pt-BR"/>
-        </w:rPr>
-        <w:t>Goldensand Beach/Beach Cave: áreas abertas litorâneas com inimigos de ataques de longo alcance.</w:t>
-      </w:r>
-    </w:p>
-    <w:p>
-      <w:pPr>
-        <w:pStyle w:val="PargrafodaLista"/>
-        <w:numPr>
-          <w:ilvl w:val="0"/>
-          <w:numId w:val="39"/>
-        </w:numPr>
-        <w:rPr>
-          <w:lang w:val="pt-BR"/>
-        </w:rPr>
-      </w:pPr>
-      <w:r>
-        <w:rPr>
-          <w:lang w:val="pt-BR"/>
-        </w:rPr>
-        <w:t>Stoneman Caves: áreas irregulares e mais sombrias com inimigos velozes, mas fracos (como morcegos).</w:t>
-      </w:r>
-    </w:p>
-    <w:p>
-      <w:pPr>
-        <w:pStyle w:val="PargrafodaLista"/>
-        <w:numPr>
-          <w:ilvl w:val="0"/>
-          <w:numId w:val="39"/>
-        </w:numPr>
-        <w:rPr>
-          <w:lang w:val="pt-BR"/>
-        </w:rPr>
-      </w:pPr>
-      <w:r>
-        <w:rPr>
-          <w:lang w:val="pt-BR"/>
-        </w:rPr>
-        <w:t>Orc Forest: mapas de ricas e vastas florestas, cheias de passagens estreitas e abarrotadas de inimigos.</w:t>
-      </w:r>
-    </w:p>
-    <w:p>
-      <w:pPr>
-        <w:pStyle w:val="PargrafodaLista"/>
-        <w:numPr>
-          <w:ilvl w:val="0"/>
-          <w:numId w:val="39"/>
-        </w:numPr>
-        <w:rPr>
-          <w:lang w:val="pt-BR"/>
-        </w:rPr>
-      </w:pPr>
-      <w:r>
-        <w:rPr>
-          <w:lang w:val="pt-BR"/>
-        </w:rPr>
-        <w:t>Haunted Woods: florestas sombrias, um pouco mais abertas que a Orc Forest, mas cheias de inimigos mortos-vivos, como esqueletos e zumbis.</w:t>
-      </w:r>
-    </w:p>
-    <w:p>
-      <w:pPr>
-        <w:pStyle w:val="PargrafodaLista"/>
-        <w:numPr>
-          <w:ilvl w:val="0"/>
-          <w:numId w:val="39"/>
-        </w:numPr>
-        <w:rPr>
-          <w:lang w:val="pt-BR"/>
-        </w:rPr>
-      </w:pPr>
-      <w:r>
-        <w:rPr>
-          <w:lang w:val="pt-BR"/>
-        </w:rPr>
-        <w:t>Fort Avalanche: um misto de áreas abertas e passagens estreitas, consiste basicamente em paredes cinzentas e chão de pedras e paralelepípedos de um antigo forte arruinado. Algumas partes da área são invadidas pela praia.</w:t>
-      </w:r>
-    </w:p>
-    <w:p>
-      <w:pPr>
-        <w:pStyle w:val="PargrafodaLista"/>
-        <w:numPr>
-          <w:ilvl w:val="0"/>
-          <w:numId w:val="39"/>
-        </w:numPr>
-        <w:rPr>
-          <w:lang w:val="pt-BR"/>
-        </w:rPr>
-      </w:pPr>
-      <w:r>
-        <w:rPr>
-          <w:lang w:val="pt-BR"/>
-        </w:rPr>
-        <w:t>Wizard's Tomb: grandes áreas abertas e envoltas em trevas, cheias de inimigos mortos-vivos e elementos que remontam ao poder e riqueza de feiticeiros, como calabouços, prisões, tesouros, armas e similares, misturando elementos dos corredores em labirinto de um castelo e das grandes pirâmides de um faraó.</w:t>
-      </w:r>
-    </w:p>
-    <w:p>
-      <w:pPr>
-        <w:pStyle w:val="PargrafodaLista"/>
-        <w:numPr>
-          <w:ilvl w:val="0"/>
-          <w:numId w:val="39"/>
-        </w:numPr>
-        <w:rPr>
-          <w:lang w:val="pt-BR"/>
-        </w:rPr>
-      </w:pPr>
-      <w:r>
-        <w:rPr>
-          <w:lang w:val="pt-BR"/>
-        </w:rPr>
-        <w:t>Stoneman Mountains: o caminho de uma montanha, com uma iluminação clara, mas predominantemente em tons de cinza. Número vasto de inimigos com ataque a longa distância.</w:t>
-      </w:r>
-    </w:p>
-    <w:p>
-      <w:pPr>
-        <w:pStyle w:val="PargrafodaLista"/>
-        <w:numPr>
-          <w:ilvl w:val="0"/>
-          <w:numId w:val="39"/>
-        </w:numPr>
-        <w:rPr>
-          <w:lang w:val="pt-BR"/>
-        </w:rPr>
-      </w:pPr>
-      <w:r>
-        <w:rPr>
-          <w:lang w:val="pt-BR"/>
-        </w:rPr>
-        <w:t xml:space="preserve">Dark Valley: um vale sombrio, com pouca vida e </w:t>
-      </w:r>
-      <w:r>
-        <w:rPr>
-          <w:lang w:val="pt-BR"/>
-        </w:rPr>
-        <w:t>i</w:t>
-      </w:r>
-      <w:r>
-        <w:rPr>
-          <w:lang w:val="pt-BR"/>
-        </w:rPr>
-        <w:t>nimigos</w:t>
-      </w:r>
-      <w:r>
-        <w:rPr>
-          <w:lang w:val="pt-BR"/>
-        </w:rPr>
-        <w:t xml:space="preserve"> em pequena quantidade</w:t>
-      </w:r>
-      <w:r>
-        <w:rPr>
-          <w:lang w:val="pt-BR"/>
-        </w:rPr>
-        <w:t xml:space="preserve">, porém </w:t>
-      </w:r>
-      <w:r>
-        <w:rPr>
-          <w:lang w:val="pt-BR"/>
-        </w:rPr>
-        <w:t xml:space="preserve">extremamente </w:t>
-      </w:r>
-      <w:r>
-        <w:rPr>
-          <w:lang w:val="pt-BR"/>
-        </w:rPr>
-        <w:t>poderosos. A</w:t>
-      </w:r>
-      <w:r>
-        <w:rPr>
-          <w:lang w:val="pt-BR"/>
-        </w:rPr>
-        <w:t xml:space="preserve"> a</w:t>
-      </w:r>
-      <w:r>
-        <w:rPr>
-          <w:lang w:val="pt-BR"/>
-        </w:rPr>
-        <w:t xml:space="preserve">mbientação </w:t>
-      </w:r>
-      <w:r>
-        <w:rPr>
-          <w:lang w:val="pt-BR"/>
-        </w:rPr>
-        <w:t xml:space="preserve">é </w:t>
-      </w:r>
-      <w:r>
-        <w:rPr>
-          <w:lang w:val="pt-BR"/>
-        </w:rPr>
-        <w:t xml:space="preserve">escura, cenário é formado principalmente por </w:t>
-      </w:r>
-      <w:r>
-        <w:rPr>
-          <w:lang w:val="pt-BR"/>
-        </w:rPr>
-        <w:t>locais</w:t>
-      </w:r>
-      <w:r>
-        <w:rPr>
-          <w:lang w:val="pt-BR"/>
-        </w:rPr>
-        <w:t xml:space="preserve"> </w:t>
-      </w:r>
-      <w:r>
-        <w:rPr>
-          <w:lang w:val="pt-BR"/>
-        </w:rPr>
-        <w:t>sombrios</w:t>
-      </w:r>
-      <w:r>
-        <w:rPr>
-          <w:lang w:val="pt-BR"/>
-        </w:rPr>
-        <w:t>, rochosos</w:t>
-      </w:r>
-      <w:r>
-        <w:rPr>
-          <w:lang w:val="pt-BR"/>
-        </w:rPr>
-        <w:t>, desolados</w:t>
-      </w:r>
-      <w:r>
-        <w:rPr>
-          <w:lang w:val="pt-BR"/>
-        </w:rPr>
-        <w:t xml:space="preserve"> e sem vida.</w:t>
-      </w:r>
-    </w:p>
-    <w:p>
-      <w:pPr>
-        <w:pStyle w:val="PargrafodaLista"/>
-        <w:numPr>
-          <w:ilvl w:val="0"/>
-          <w:numId w:val="39"/>
-        </w:numPr>
-        <w:rPr>
-          <w:lang w:val="pt-BR"/>
-        </w:rPr>
-      </w:pPr>
-      <w:r>
-        <w:rPr>
-          <w:lang w:val="pt-BR"/>
-        </w:rPr>
-        <w:t>Cultist Tower: uma torre negra e alta, composta por áreas que se alternam em abertas e estreitas, contendo um grande número de cultistas (inimigos com poder de teleporte e ataque de média distância) e armadilhas.</w:t>
-      </w:r>
+        <w:rPr>
+          <w:lang w:val="pt-BR"/>
+        </w:rPr>
+      </w:pPr>
+    </w:p>
+    <w:tbl>
+      <w:tblPr>
+        <w:tblStyle w:val="Tabelacomgrade"/>
+        <w:tblW w:w="0" w:type="auto"/>
+        <w:tblLook w:val="04A0" w:firstRow="1" w:lastRow="0" w:firstColumn="1" w:lastColumn="0" w:noHBand="0" w:noVBand="1"/>
+      </w:tblPr>
+      <w:tblGrid>
+        <w:gridCol w:w="2444"/>
+        <w:gridCol w:w="5826"/>
+      </w:tblGrid>
+      <w:tr>
+        <w:tc>
+          <w:tcPr>
+            <w:tcW w:w="4135" w:type="dxa"/>
+          </w:tcPr>
+          <w:p>
+            <w:pPr>
+              <w:jc w:val="left"/>
+              <w:rPr>
+                <w:lang w:val="pt-BR"/>
+              </w:rPr>
+            </w:pPr>
+            <w:proofErr w:type="spellStart"/>
+            <w:r>
+              <w:rPr>
+                <w:b/>
+                <w:lang w:val="pt-BR"/>
+              </w:rPr>
+              <w:t>Hero</w:t>
+            </w:r>
+            <w:proofErr w:type="spellEnd"/>
+            <w:r>
+              <w:rPr>
+                <w:b/>
+                <w:lang w:val="pt-BR"/>
+              </w:rPr>
+              <w:t xml:space="preserve"> </w:t>
+            </w:r>
+            <w:proofErr w:type="spellStart"/>
+            <w:r>
+              <w:rPr>
+                <w:b/>
+                <w:lang w:val="pt-BR"/>
+              </w:rPr>
+              <w:t>Fields</w:t>
+            </w:r>
+            <w:proofErr w:type="spellEnd"/>
+            <w:r>
+              <w:rPr>
+                <w:b/>
+                <w:lang w:val="pt-BR"/>
+              </w:rPr>
+              <w:t>/</w:t>
+            </w:r>
+            <w:proofErr w:type="spellStart"/>
+            <w:r>
+              <w:rPr>
+                <w:b/>
+                <w:lang w:val="pt-BR"/>
+              </w:rPr>
+              <w:t>Hero</w:t>
+            </w:r>
+            <w:proofErr w:type="spellEnd"/>
+            <w:r>
+              <w:rPr>
+                <w:b/>
+                <w:lang w:val="pt-BR"/>
+              </w:rPr>
+              <w:t xml:space="preserve"> </w:t>
+            </w:r>
+            <w:proofErr w:type="spellStart"/>
+            <w:r>
+              <w:rPr>
+                <w:b/>
+                <w:lang w:val="pt-BR"/>
+              </w:rPr>
+              <w:t>Shrine</w:t>
+            </w:r>
+            <w:proofErr w:type="spellEnd"/>
+            <w:r>
+              <w:rPr>
+                <w:b/>
+                <w:lang w:val="pt-BR"/>
+              </w:rPr>
+              <w:t>:</w:t>
+            </w:r>
+            <w:r>
+              <w:rPr>
+                <w:lang w:val="pt-BR"/>
+              </w:rPr>
+              <w:t xml:space="preserve"> áreas abertas com inimigos mais fracos e iluminação mais clara. </w:t>
+            </w:r>
+          </w:p>
+          <w:p>
+            <w:pPr>
+              <w:jc w:val="left"/>
+              <w:rPr>
+                <w:lang w:val="pt-BR"/>
+              </w:rPr>
+            </w:pPr>
+          </w:p>
+        </w:tc>
+        <w:tc>
+          <w:tcPr>
+            <w:tcW w:w="4135" w:type="dxa"/>
+          </w:tcPr>
+          <w:p>
+            <w:pPr>
+              <w:jc w:val="center"/>
+              <w:rPr>
+                <w:lang w:val="pt-BR"/>
+              </w:rPr>
+            </w:pPr>
+            <w:r>
+              <w:rPr>
+                <w:noProof/>
+                <w:lang w:val="pt-BR" w:eastAsia="pt-BR"/>
+              </w:rPr>
+              <w:drawing>
+                <wp:inline distT="0" distB="0" distL="0" distR="0" wp14:anchorId="677C5AB9" wp14:editId="28B15E60">
+                  <wp:extent cx="2743200" cy="2286000"/>
+                  <wp:effectExtent l="0" t="0" r="0" b="0"/>
+                  <wp:docPr id="8" name="Imagem 8"/>
+                  <wp:cNvGraphicFramePr>
+                    <a:graphicFrameLocks xmlns:a="http://schemas.openxmlformats.org/drawingml/2006/main" noChangeAspect="1"/>
+                  </wp:cNvGraphicFramePr>
+                  <a:graphic xmlns:a="http://schemas.openxmlformats.org/drawingml/2006/main">
+                    <a:graphicData uri="http://schemas.openxmlformats.org/drawingml/2006/picture">
+                      <pic:pic xmlns:pic="http://schemas.openxmlformats.org/drawingml/2006/picture">
+                        <pic:nvPicPr>
+                          <pic:cNvPr id="0" name="Picture 5"/>
+                          <pic:cNvPicPr>
+                            <a:picLocks noChangeAspect="1" noChangeArrowheads="1"/>
+                          </pic:cNvPicPr>
+                        </pic:nvPicPr>
+                        <pic:blipFill>
+                          <a:blip r:embed="rId12">
+                            <a:extLst>
+                              <a:ext uri="{28A0092B-C50C-407E-A947-70E740481C1C}">
+                                <a14:useLocalDpi xmlns:a14="http://schemas.microsoft.com/office/drawing/2010/main" val="0"/>
+                              </a:ext>
+                            </a:extLst>
+                          </a:blip>
+                          <a:srcRect/>
+                          <a:stretch>
+                            <a:fillRect/>
+                          </a:stretch>
+                        </pic:blipFill>
+                        <pic:spPr bwMode="auto">
+                          <a:xfrm>
+                            <a:off x="0" y="0"/>
+                            <a:ext cx="2743200" cy="2286000"/>
+                          </a:xfrm>
+                          <a:prstGeom prst="rect">
+                            <a:avLst/>
+                          </a:prstGeom>
+                          <a:noFill/>
+                          <a:ln>
+                            <a:noFill/>
+                          </a:ln>
+                        </pic:spPr>
+                      </pic:pic>
+                    </a:graphicData>
+                  </a:graphic>
+                </wp:inline>
+              </w:drawing>
+            </w:r>
+          </w:p>
+        </w:tc>
+      </w:tr>
+      <w:tr>
+        <w:tc>
+          <w:tcPr>
+            <w:tcW w:w="4135" w:type="dxa"/>
+          </w:tcPr>
+          <w:p>
+            <w:pPr>
+              <w:jc w:val="left"/>
+              <w:rPr>
+                <w:lang w:val="pt-BR"/>
+              </w:rPr>
+            </w:pPr>
+            <w:proofErr w:type="spellStart"/>
+            <w:r>
+              <w:rPr>
+                <w:b/>
+                <w:lang w:val="pt-BR"/>
+              </w:rPr>
+              <w:lastRenderedPageBreak/>
+              <w:t>Goldensand</w:t>
+            </w:r>
+            <w:proofErr w:type="spellEnd"/>
+            <w:r>
+              <w:rPr>
+                <w:b/>
+                <w:lang w:val="pt-BR"/>
+              </w:rPr>
+              <w:t xml:space="preserve"> Beach/Beach Cave</w:t>
+            </w:r>
+            <w:r>
+              <w:rPr>
+                <w:lang w:val="pt-BR"/>
+              </w:rPr>
+              <w:t>: áreas abertas litorâneas com inimigos de ataques de longo alcance.</w:t>
+            </w:r>
+          </w:p>
+          <w:p>
+            <w:pPr>
+              <w:jc w:val="left"/>
+              <w:rPr>
+                <w:lang w:val="pt-BR"/>
+              </w:rPr>
+            </w:pPr>
+          </w:p>
+        </w:tc>
+        <w:tc>
+          <w:tcPr>
+            <w:tcW w:w="4135" w:type="dxa"/>
+          </w:tcPr>
+          <w:p>
+            <w:pPr>
+              <w:jc w:val="center"/>
+              <w:rPr>
+                <w:lang w:val="pt-BR"/>
+              </w:rPr>
+            </w:pPr>
+            <w:r>
+              <w:rPr>
+                <w:noProof/>
+                <w:lang w:val="pt-BR" w:eastAsia="pt-BR"/>
+              </w:rPr>
+              <w:drawing>
+                <wp:inline distT="0" distB="0" distL="0" distR="0" wp14:anchorId="05466A82" wp14:editId="7970C11C">
+                  <wp:extent cx="3305175" cy="2486025"/>
+                  <wp:effectExtent l="0" t="0" r="9525" b="9525"/>
+                  <wp:docPr id="11" name="Imagem 11"/>
+                  <wp:cNvGraphicFramePr>
+                    <a:graphicFrameLocks xmlns:a="http://schemas.openxmlformats.org/drawingml/2006/main" noChangeAspect="1"/>
+                  </wp:cNvGraphicFramePr>
+                  <a:graphic xmlns:a="http://schemas.openxmlformats.org/drawingml/2006/main">
+                    <a:graphicData uri="http://schemas.openxmlformats.org/drawingml/2006/picture">
+                      <pic:pic xmlns:pic="http://schemas.openxmlformats.org/drawingml/2006/picture">
+                        <pic:nvPicPr>
+                          <pic:cNvPr id="0" name="Picture 4"/>
+                          <pic:cNvPicPr>
+                            <a:picLocks noChangeAspect="1" noChangeArrowheads="1"/>
+                          </pic:cNvPicPr>
+                        </pic:nvPicPr>
+                        <pic:blipFill>
+                          <a:blip r:embed="rId13">
+                            <a:extLst>
+                              <a:ext uri="{28A0092B-C50C-407E-A947-70E740481C1C}">
+                                <a14:useLocalDpi xmlns:a14="http://schemas.microsoft.com/office/drawing/2010/main" val="0"/>
+                              </a:ext>
+                            </a:extLst>
+                          </a:blip>
+                          <a:srcRect/>
+                          <a:stretch>
+                            <a:fillRect/>
+                          </a:stretch>
+                        </pic:blipFill>
+                        <pic:spPr bwMode="auto">
+                          <a:xfrm>
+                            <a:off x="0" y="0"/>
+                            <a:ext cx="3305175" cy="2486025"/>
+                          </a:xfrm>
+                          <a:prstGeom prst="rect">
+                            <a:avLst/>
+                          </a:prstGeom>
+                          <a:noFill/>
+                          <a:ln>
+                            <a:noFill/>
+                          </a:ln>
+                        </pic:spPr>
+                      </pic:pic>
+                    </a:graphicData>
+                  </a:graphic>
+                </wp:inline>
+              </w:drawing>
+            </w:r>
+          </w:p>
+        </w:tc>
+      </w:tr>
+      <w:tr>
+        <w:tc>
+          <w:tcPr>
+            <w:tcW w:w="4135" w:type="dxa"/>
+          </w:tcPr>
+          <w:p>
+            <w:pPr>
+              <w:jc w:val="left"/>
+              <w:rPr>
+                <w:lang w:val="pt-BR"/>
+              </w:rPr>
+            </w:pPr>
+            <w:proofErr w:type="spellStart"/>
+            <w:r>
+              <w:rPr>
+                <w:b/>
+                <w:lang w:val="pt-BR"/>
+              </w:rPr>
+              <w:t>Stoneman</w:t>
+            </w:r>
+            <w:proofErr w:type="spellEnd"/>
+            <w:r>
+              <w:rPr>
+                <w:b/>
+                <w:lang w:val="pt-BR"/>
+              </w:rPr>
+              <w:t xml:space="preserve"> Caves</w:t>
+            </w:r>
+            <w:r>
+              <w:rPr>
+                <w:lang w:val="pt-BR"/>
+              </w:rPr>
+              <w:t>: áreas irregulares e mais sombrias com inimigos velozes, mas fracos (como morcegos).</w:t>
+            </w:r>
+          </w:p>
+          <w:p>
+            <w:pPr>
+              <w:jc w:val="left"/>
+              <w:rPr>
+                <w:lang w:val="pt-BR"/>
+              </w:rPr>
+            </w:pPr>
+          </w:p>
+        </w:tc>
+        <w:tc>
+          <w:tcPr>
+            <w:tcW w:w="4135" w:type="dxa"/>
+          </w:tcPr>
+          <w:p>
+            <w:pPr>
+              <w:jc w:val="center"/>
+              <w:rPr>
+                <w:lang w:val="pt-BR"/>
+              </w:rPr>
+            </w:pPr>
+            <w:r>
+              <w:rPr>
+                <w:noProof/>
+                <w:lang w:val="pt-BR" w:eastAsia="pt-BR"/>
+              </w:rPr>
+              <w:drawing>
+                <wp:inline distT="0" distB="0" distL="0" distR="0" wp14:anchorId="380044EF" wp14:editId="7D61610F">
+                  <wp:extent cx="3017520" cy="2103120"/>
+                  <wp:effectExtent l="0" t="0" r="0" b="0"/>
+                  <wp:docPr id="9" name="Imagem 9"/>
+                  <wp:cNvGraphicFramePr>
+                    <a:graphicFrameLocks xmlns:a="http://schemas.openxmlformats.org/drawingml/2006/main" noChangeAspect="1"/>
+                  </wp:cNvGraphicFramePr>
+                  <a:graphic xmlns:a="http://schemas.openxmlformats.org/drawingml/2006/main">
+                    <a:graphicData uri="http://schemas.openxmlformats.org/drawingml/2006/picture">
+                      <pic:pic xmlns:pic="http://schemas.openxmlformats.org/drawingml/2006/picture">
+                        <pic:nvPicPr>
+                          <pic:cNvPr id="0" name="Picture 6"/>
+                          <pic:cNvPicPr>
+                            <a:picLocks noChangeAspect="1" noChangeArrowheads="1"/>
+                          </pic:cNvPicPr>
+                        </pic:nvPicPr>
+                        <pic:blipFill>
+                          <a:blip r:embed="rId14">
+                            <a:extLst>
+                              <a:ext uri="{28A0092B-C50C-407E-A947-70E740481C1C}">
+                                <a14:useLocalDpi xmlns:a14="http://schemas.microsoft.com/office/drawing/2010/main" val="0"/>
+                              </a:ext>
+                            </a:extLst>
+                          </a:blip>
+                          <a:srcRect/>
+                          <a:stretch>
+                            <a:fillRect/>
+                          </a:stretch>
+                        </pic:blipFill>
+                        <pic:spPr bwMode="auto">
+                          <a:xfrm>
+                            <a:off x="0" y="0"/>
+                            <a:ext cx="3017520" cy="2103120"/>
+                          </a:xfrm>
+                          <a:prstGeom prst="rect">
+                            <a:avLst/>
+                          </a:prstGeom>
+                          <a:noFill/>
+                          <a:ln>
+                            <a:noFill/>
+                          </a:ln>
+                        </pic:spPr>
+                      </pic:pic>
+                    </a:graphicData>
+                  </a:graphic>
+                </wp:inline>
+              </w:drawing>
+            </w:r>
+          </w:p>
+        </w:tc>
+      </w:tr>
+      <w:tr>
+        <w:tc>
+          <w:tcPr>
+            <w:tcW w:w="4135" w:type="dxa"/>
+          </w:tcPr>
+          <w:p>
+            <w:pPr>
+              <w:jc w:val="left"/>
+              <w:rPr>
+                <w:lang w:val="pt-BR"/>
+              </w:rPr>
+            </w:pPr>
+            <w:r>
+              <w:rPr>
+                <w:b/>
+                <w:lang w:val="pt-BR"/>
+              </w:rPr>
+              <w:t>Orc Forest</w:t>
+            </w:r>
+            <w:r>
+              <w:rPr>
+                <w:lang w:val="pt-BR"/>
+              </w:rPr>
+              <w:t>: mapas de ricas e vastas florestas, cheias de passagens estreitas e abarrotadas de inimigos.</w:t>
+            </w:r>
+          </w:p>
+          <w:p>
+            <w:pPr>
+              <w:jc w:val="left"/>
+              <w:rPr>
+                <w:lang w:val="pt-BR"/>
+              </w:rPr>
+            </w:pPr>
+          </w:p>
+        </w:tc>
+        <w:tc>
+          <w:tcPr>
+            <w:tcW w:w="4135" w:type="dxa"/>
+          </w:tcPr>
+          <w:p>
+            <w:pPr>
+              <w:jc w:val="center"/>
+              <w:rPr>
+                <w:lang w:val="pt-BR"/>
+              </w:rPr>
+            </w:pPr>
+            <w:r>
+              <w:rPr>
+                <w:noProof/>
+                <w:lang w:val="pt-BR" w:eastAsia="pt-BR"/>
+              </w:rPr>
+              <w:drawing>
+                <wp:inline distT="0" distB="0" distL="0" distR="0" wp14:anchorId="334566BE" wp14:editId="0883685C">
+                  <wp:extent cx="3552825" cy="2219325"/>
+                  <wp:effectExtent l="0" t="0" r="9525" b="9525"/>
+                  <wp:docPr id="10" name="Imagem 10"/>
+                  <wp:cNvGraphicFramePr>
+                    <a:graphicFrameLocks xmlns:a="http://schemas.openxmlformats.org/drawingml/2006/main" noChangeAspect="1"/>
+                  </wp:cNvGraphicFramePr>
+                  <a:graphic xmlns:a="http://schemas.openxmlformats.org/drawingml/2006/main">
+                    <a:graphicData uri="http://schemas.openxmlformats.org/drawingml/2006/picture">
+                      <pic:pic xmlns:pic="http://schemas.openxmlformats.org/drawingml/2006/picture">
+                        <pic:nvPicPr>
+                          <pic:cNvPr id="0" name="Picture 7"/>
+                          <pic:cNvPicPr>
+                            <a:picLocks noChangeAspect="1" noChangeArrowheads="1"/>
+                          </pic:cNvPicPr>
+                        </pic:nvPicPr>
+                        <pic:blipFill>
+                          <a:blip r:embed="rId15">
+                            <a:extLst>
+                              <a:ext uri="{28A0092B-C50C-407E-A947-70E740481C1C}">
+                                <a14:useLocalDpi xmlns:a14="http://schemas.microsoft.com/office/drawing/2010/main" val="0"/>
+                              </a:ext>
+                            </a:extLst>
+                          </a:blip>
+                          <a:srcRect/>
+                          <a:stretch>
+                            <a:fillRect/>
+                          </a:stretch>
+                        </pic:blipFill>
+                        <pic:spPr bwMode="auto">
+                          <a:xfrm>
+                            <a:off x="0" y="0"/>
+                            <a:ext cx="3552825" cy="2219325"/>
+                          </a:xfrm>
+                          <a:prstGeom prst="rect">
+                            <a:avLst/>
+                          </a:prstGeom>
+                          <a:noFill/>
+                          <a:ln>
+                            <a:noFill/>
+                          </a:ln>
+                        </pic:spPr>
+                      </pic:pic>
+                    </a:graphicData>
+                  </a:graphic>
+                </wp:inline>
+              </w:drawing>
+            </w:r>
+          </w:p>
+        </w:tc>
+      </w:tr>
+      <w:tr>
+        <w:tc>
+          <w:tcPr>
+            <w:tcW w:w="4135" w:type="dxa"/>
+          </w:tcPr>
+          <w:p>
+            <w:pPr>
+              <w:rPr>
+                <w:lang w:val="pt-BR"/>
+              </w:rPr>
+            </w:pPr>
+            <w:proofErr w:type="spellStart"/>
+            <w:r>
+              <w:rPr>
+                <w:b/>
+                <w:lang w:val="pt-BR"/>
+              </w:rPr>
+              <w:lastRenderedPageBreak/>
+              <w:t>Haunted</w:t>
+            </w:r>
+            <w:proofErr w:type="spellEnd"/>
+            <w:r>
+              <w:rPr>
+                <w:b/>
+                <w:lang w:val="pt-BR"/>
+              </w:rPr>
+              <w:t xml:space="preserve"> Woods</w:t>
+            </w:r>
+            <w:r>
+              <w:rPr>
+                <w:lang w:val="pt-BR"/>
+              </w:rPr>
+              <w:t>: florestas sombrias, um pouco mais abertas que a Orc Forest, mas cheias de inimigos mortos-vivos, como esqueletos e zumbis.</w:t>
+            </w:r>
+          </w:p>
+          <w:p>
+            <w:pPr>
+              <w:jc w:val="left"/>
+              <w:rPr>
+                <w:lang w:val="pt-BR"/>
+              </w:rPr>
+            </w:pPr>
+          </w:p>
+        </w:tc>
+        <w:tc>
+          <w:tcPr>
+            <w:tcW w:w="4135" w:type="dxa"/>
+          </w:tcPr>
+          <w:p>
+            <w:pPr>
+              <w:jc w:val="center"/>
+              <w:rPr>
+                <w:lang w:val="pt-BR"/>
+              </w:rPr>
+            </w:pPr>
+            <w:r>
+              <w:object w:dxaOrig="3960" w:dyaOrig="2925">
+                <v:shapetype id="_x0000_t75" coordsize="21600,21600" o:spt="75" o:preferrelative="t" path="m@4@5l@4@11@9@11@9@5xe" filled="f" stroked="f">
+                  <v:stroke joinstyle="miter"/>
+                  <v:formulas>
+                    <v:f eqn="if lineDrawn pixelLineWidth 0"/>
+                    <v:f eqn="sum @0 1 0"/>
+                    <v:f eqn="sum 0 0 @1"/>
+                    <v:f eqn="prod @2 1 2"/>
+                    <v:f eqn="prod @3 21600 pixelWidth"/>
+                    <v:f eqn="prod @3 21600 pixelHeight"/>
+                    <v:f eqn="sum @0 0 1"/>
+                    <v:f eqn="prod @6 1 2"/>
+                    <v:f eqn="prod @7 21600 pixelWidth"/>
+                    <v:f eqn="sum @8 21600 0"/>
+                    <v:f eqn="prod @7 21600 pixelHeight"/>
+                    <v:f eqn="sum @10 21600 0"/>
+                  </v:formulas>
+                  <v:path o:extrusionok="f" gradientshapeok="t" o:connecttype="rect"/>
+                  <o:lock v:ext="edit" aspectratio="t"/>
+                </v:shapetype>
+                <v:shape id="_x0000_i1027" type="#_x0000_t75" style="width:198pt;height:146.25pt" o:ole="">
+                  <v:imagedata r:id="rId16" o:title=""/>
+                </v:shape>
+                <o:OLEObject Type="Embed" ProgID="PBrush" ShapeID="_x0000_i1027" DrawAspect="Content" ObjectID="_1436713954" r:id="rId17"/>
+              </w:object>
+            </w:r>
+          </w:p>
+        </w:tc>
+      </w:tr>
+      <w:tr>
+        <w:tc>
+          <w:tcPr>
+            <w:tcW w:w="4135" w:type="dxa"/>
+          </w:tcPr>
+          <w:p>
+            <w:pPr>
+              <w:rPr>
+                <w:lang w:val="pt-BR"/>
+              </w:rPr>
+            </w:pPr>
+            <w:r>
+              <w:rPr>
+                <w:b/>
+                <w:lang w:val="pt-BR"/>
+              </w:rPr>
+              <w:t>Fort Avalanche</w:t>
+            </w:r>
+            <w:r>
+              <w:rPr>
+                <w:lang w:val="pt-BR"/>
+              </w:rPr>
+              <w:t>: um misto de áreas abertas e passagens estreitas, consiste basicamente em paredes cinzentas e chão de pedras e paralelepípedos de um antigo forte arruinado. Algumas partes da área são invadidas pela praia.</w:t>
+            </w:r>
+          </w:p>
+          <w:p>
+            <w:pPr>
+              <w:jc w:val="left"/>
+              <w:rPr>
+                <w:lang w:val="pt-BR"/>
+              </w:rPr>
+            </w:pPr>
+          </w:p>
+        </w:tc>
+        <w:tc>
+          <w:tcPr>
+            <w:tcW w:w="4135" w:type="dxa"/>
+          </w:tcPr>
+          <w:p>
+            <w:pPr>
+              <w:jc w:val="center"/>
+              <w:rPr>
+                <w:lang w:val="pt-BR"/>
+              </w:rPr>
+            </w:pPr>
+            <w:r>
+              <w:object w:dxaOrig="3825" w:dyaOrig="2145">
+                <v:shape id="_x0000_i1028" type="#_x0000_t75" style="width:191.25pt;height:107.25pt" o:ole="">
+                  <v:imagedata r:id="rId18" o:title=""/>
+                </v:shape>
+                <o:OLEObject Type="Embed" ProgID="PBrush" ShapeID="_x0000_i1028" DrawAspect="Content" ObjectID="_1436713955" r:id="rId19"/>
+              </w:object>
+            </w:r>
+          </w:p>
+        </w:tc>
+      </w:tr>
+      <w:tr>
+        <w:tc>
+          <w:tcPr>
+            <w:tcW w:w="4135" w:type="dxa"/>
+          </w:tcPr>
+          <w:p>
+            <w:pPr>
+              <w:rPr>
+                <w:lang w:val="pt-BR"/>
+              </w:rPr>
+            </w:pPr>
+            <w:proofErr w:type="spellStart"/>
+            <w:r>
+              <w:rPr>
+                <w:b/>
+                <w:lang w:val="pt-BR"/>
+              </w:rPr>
+              <w:t>Wizard's</w:t>
+            </w:r>
+            <w:proofErr w:type="spellEnd"/>
+            <w:r>
+              <w:rPr>
+                <w:b/>
+                <w:lang w:val="pt-BR"/>
+              </w:rPr>
+              <w:t xml:space="preserve"> </w:t>
+            </w:r>
+            <w:proofErr w:type="spellStart"/>
+            <w:r>
+              <w:rPr>
+                <w:b/>
+                <w:lang w:val="pt-BR"/>
+              </w:rPr>
+              <w:t>Tomb</w:t>
+            </w:r>
+            <w:proofErr w:type="spellEnd"/>
+            <w:r>
+              <w:rPr>
+                <w:lang w:val="pt-BR"/>
+              </w:rPr>
+              <w:t>: grandes áreas abertas e envoltas em trevas, cheias de inimigos mortos-vivos e elementos que remontam ao poder e riqueza de feiticeiros, como calabouços, prisões, tesouros, armas e similares, misturando elementos dos corredores em labirinto de um castelo e das grandes pirâmides de um faraó.</w:t>
+            </w:r>
+          </w:p>
+          <w:p>
+            <w:pPr>
+              <w:jc w:val="left"/>
+              <w:rPr>
+                <w:lang w:val="pt-BR"/>
+              </w:rPr>
+            </w:pPr>
+          </w:p>
+        </w:tc>
+        <w:tc>
+          <w:tcPr>
+            <w:tcW w:w="4135" w:type="dxa"/>
+          </w:tcPr>
+          <w:p>
+            <w:pPr>
+              <w:jc w:val="center"/>
+              <w:rPr>
+                <w:lang w:val="pt-BR"/>
+              </w:rPr>
+            </w:pPr>
+            <w:r>
+              <w:object w:dxaOrig="3705" w:dyaOrig="2115">
+                <v:shape id="_x0000_i1030" type="#_x0000_t75" style="width:185.25pt;height:105.75pt" o:ole="">
+                  <v:imagedata r:id="rId20" o:title=""/>
+                </v:shape>
+                <o:OLEObject Type="Embed" ProgID="PBrush" ShapeID="_x0000_i1030" DrawAspect="Content" ObjectID="_1436713956" r:id="rId21"/>
+              </w:object>
+            </w:r>
+            <w:r>
+              <w:object w:dxaOrig="3705" w:dyaOrig="2190">
+                <v:shape id="_x0000_i1029" type="#_x0000_t75" style="width:185.25pt;height:109.5pt" o:ole="">
+                  <v:imagedata r:id="rId22" o:title=""/>
+                </v:shape>
+                <o:OLEObject Type="Embed" ProgID="PBrush" ShapeID="_x0000_i1029" DrawAspect="Content" ObjectID="_1436713957" r:id="rId23"/>
+              </w:object>
+            </w:r>
+            <w:r>
+              <w:t xml:space="preserve"> </w:t>
+            </w:r>
+          </w:p>
+        </w:tc>
+      </w:tr>
+      <w:tr>
+        <w:tc>
+          <w:tcPr>
+            <w:tcW w:w="4135" w:type="dxa"/>
+          </w:tcPr>
+          <w:p>
+            <w:pPr>
+              <w:rPr>
+                <w:lang w:val="pt-BR"/>
+              </w:rPr>
+            </w:pPr>
+            <w:proofErr w:type="spellStart"/>
+            <w:r>
+              <w:rPr>
+                <w:b/>
+                <w:u w:val="single"/>
+                <w:lang w:val="pt-BR"/>
+              </w:rPr>
+              <w:lastRenderedPageBreak/>
+              <w:t>Stoneman</w:t>
+            </w:r>
+            <w:proofErr w:type="spellEnd"/>
+            <w:r>
+              <w:rPr>
+                <w:b/>
+                <w:u w:val="single"/>
+                <w:lang w:val="pt-BR"/>
+              </w:rPr>
+              <w:t xml:space="preserve"> Mountains:</w:t>
+            </w:r>
+            <w:r>
+              <w:rPr>
+                <w:lang w:val="pt-BR"/>
+              </w:rPr>
+              <w:t xml:space="preserve"> o caminho de uma montanha, com uma iluminação clara, mas predominantemente em tons de cinza</w:t>
+            </w:r>
+            <w:r>
+              <w:rPr>
+                <w:lang w:val="pt-BR"/>
+              </w:rPr>
+              <w:t xml:space="preserve"> e marrom</w:t>
+            </w:r>
+            <w:r>
+              <w:rPr>
+                <w:lang w:val="pt-BR"/>
+              </w:rPr>
+              <w:t>. Número vasto de inimigos com ataque a longa distância.</w:t>
+            </w:r>
+          </w:p>
+          <w:p>
+            <w:pPr>
+              <w:rPr>
+                <w:b/>
+                <w:lang w:val="pt-BR"/>
+              </w:rPr>
+            </w:pPr>
+          </w:p>
+        </w:tc>
+        <w:tc>
+          <w:tcPr>
+            <w:tcW w:w="4135" w:type="dxa"/>
+          </w:tcPr>
+          <w:p>
+            <w:pPr>
+              <w:jc w:val="center"/>
+              <w:rPr>
+                <w:lang w:val="pt-BR"/>
+              </w:rPr>
+            </w:pPr>
+            <w:r>
+              <w:object w:dxaOrig="4395" w:dyaOrig="3405">
+                <v:shape id="_x0000_i1031" type="#_x0000_t75" style="width:219.75pt;height:170.25pt" o:ole="">
+                  <v:imagedata r:id="rId24" o:title=""/>
+                </v:shape>
+                <o:OLEObject Type="Embed" ProgID="PBrush" ShapeID="_x0000_i1031" DrawAspect="Content" ObjectID="_1436713958" r:id="rId25"/>
+              </w:object>
+            </w:r>
+          </w:p>
+        </w:tc>
+      </w:tr>
+      <w:tr>
+        <w:tc>
+          <w:tcPr>
+            <w:tcW w:w="4135" w:type="dxa"/>
+          </w:tcPr>
+          <w:p>
+            <w:pPr>
+              <w:rPr>
+                <w:lang w:val="pt-BR"/>
+              </w:rPr>
+            </w:pPr>
+            <w:proofErr w:type="spellStart"/>
+            <w:r>
+              <w:rPr>
+                <w:b/>
+                <w:lang w:val="pt-BR"/>
+              </w:rPr>
+              <w:t>Dark</w:t>
+            </w:r>
+            <w:proofErr w:type="spellEnd"/>
+            <w:r>
+              <w:rPr>
+                <w:b/>
+                <w:lang w:val="pt-BR"/>
+              </w:rPr>
+              <w:t xml:space="preserve"> Valley:</w:t>
+            </w:r>
+            <w:r>
+              <w:rPr>
+                <w:lang w:val="pt-BR"/>
+              </w:rPr>
+              <w:t xml:space="preserve"> um vale sombrio, com pouca vida e inimigos em pequena quantidade, porém extremamente poderosos. A ambientação é escura, cenário é formado principalmente por locais sombrios, rochosos, desolados e sem vida.</w:t>
+            </w:r>
+          </w:p>
+          <w:p>
+            <w:pPr>
+              <w:rPr>
+                <w:b/>
+                <w:lang w:val="pt-BR"/>
+              </w:rPr>
+            </w:pPr>
+          </w:p>
+        </w:tc>
+        <w:tc>
+          <w:tcPr>
+            <w:tcW w:w="4135" w:type="dxa"/>
+          </w:tcPr>
+          <w:p>
+            <w:pPr>
+              <w:jc w:val="center"/>
+              <w:rPr>
+                <w:lang w:val="pt-BR"/>
+              </w:rPr>
+            </w:pPr>
+            <w:r>
+              <w:object w:dxaOrig="5100" w:dyaOrig="4335">
+                <v:shape id="_x0000_i1033" type="#_x0000_t75" style="width:255pt;height:216.75pt" o:ole="">
+                  <v:imagedata r:id="rId26" o:title=""/>
+                </v:shape>
+                <o:OLEObject Type="Embed" ProgID="PBrush" ShapeID="_x0000_i1033" DrawAspect="Content" ObjectID="_1436713959" r:id="rId27"/>
+              </w:object>
+            </w:r>
+          </w:p>
+        </w:tc>
+      </w:tr>
+      <w:tr>
+        <w:tc>
+          <w:tcPr>
+            <w:tcW w:w="4135" w:type="dxa"/>
+          </w:tcPr>
+          <w:p>
+            <w:pPr>
+              <w:rPr>
+                <w:lang w:val="pt-BR"/>
+              </w:rPr>
+            </w:pPr>
+            <w:proofErr w:type="spellStart"/>
+            <w:r>
+              <w:rPr>
+                <w:b/>
+                <w:lang w:val="pt-BR"/>
+              </w:rPr>
+              <w:t>Cultist</w:t>
+            </w:r>
+            <w:proofErr w:type="spellEnd"/>
+            <w:r>
+              <w:rPr>
+                <w:b/>
+                <w:lang w:val="pt-BR"/>
+              </w:rPr>
+              <w:t xml:space="preserve"> Tower:</w:t>
+            </w:r>
+            <w:r>
+              <w:rPr>
+                <w:lang w:val="pt-BR"/>
+              </w:rPr>
+              <w:t xml:space="preserve"> uma torre negra e alta, composta por áreas que se alternam em abertas e estreitas, contendo um grande número de cultistas (inimigos com poder de </w:t>
+            </w:r>
+            <w:proofErr w:type="spellStart"/>
+            <w:r>
+              <w:rPr>
+                <w:lang w:val="pt-BR"/>
+              </w:rPr>
+              <w:t>teleporte</w:t>
+            </w:r>
+            <w:proofErr w:type="spellEnd"/>
+            <w:r>
+              <w:rPr>
+                <w:lang w:val="pt-BR"/>
+              </w:rPr>
+              <w:t xml:space="preserve"> e ataque de média distância) e armadilhas.</w:t>
+            </w:r>
+          </w:p>
+          <w:p>
+            <w:pPr>
+              <w:rPr>
+                <w:b/>
+                <w:lang w:val="pt-BR"/>
+              </w:rPr>
+            </w:pPr>
+          </w:p>
+        </w:tc>
+        <w:tc>
+          <w:tcPr>
+            <w:tcW w:w="4135" w:type="dxa"/>
+          </w:tcPr>
+          <w:p>
+            <w:pPr>
+              <w:jc w:val="center"/>
+              <w:rPr>
+                <w:lang w:val="pt-BR"/>
+              </w:rPr>
+            </w:pPr>
+            <w:r>
+              <w:object w:dxaOrig="5115" w:dyaOrig="2730">
+                <v:shape id="_x0000_i1032" type="#_x0000_t75" style="width:255.75pt;height:136.5pt" o:ole="">
+                  <v:imagedata r:id="rId28" o:title=""/>
+                </v:shape>
+                <o:OLEObject Type="Embed" ProgID="PBrush" ShapeID="_x0000_i1032" DrawAspect="Content" ObjectID="_1436713960" r:id="rId29"/>
+              </w:object>
+            </w:r>
+          </w:p>
+        </w:tc>
+      </w:tr>
+    </w:tbl>
+    <w:p>
+      <w:pPr>
+        <w:rPr>
+          <w:lang w:val="pt-BR"/>
+        </w:rPr>
+      </w:pPr>
     </w:p>
     <w:p>
       <w:pPr>
         <w:pStyle w:val="Ttulo2"/>
       </w:pPr>
-      <w:r>
-        <w:rPr>
-          <w:lang w:val="pt-BR"/>
-        </w:rPr>
+      <w:bookmarkStart w:id="11" w:name="_Toc362543744"/>
+      <w:r>
         <w:lastRenderedPageBreak/>
-        <w:t xml:space="preserve"> </w:t>
-      </w:r>
-      <w:bookmarkStart w:id="11" w:name="_Toc362543744"/>
-      <w:r>
         <w:t>Tom</w:t>
       </w:r>
       <w:bookmarkEnd w:id="11"/>
@@ -3188,10 +4373,12 @@
         <w:pStyle w:val="Ttulo2"/>
       </w:pPr>
       <w:bookmarkStart w:id="13" w:name="_Toc362543746"/>
+      <w:proofErr w:type="spellStart"/>
       <w:r>
         <w:t>Perspectiva</w:t>
       </w:r>
       <w:bookmarkEnd w:id="13"/>
+      <w:proofErr w:type="spellEnd"/>
     </w:p>
     <w:p>
       <w:pPr>
@@ -3228,7 +4415,7 @@
                     <pic:cNvPicPr/>
                   </pic:nvPicPr>
                   <pic:blipFill>
-                    <a:blip r:embed="rId12"/>
+                    <a:blip r:embed="rId30"/>
                     <a:stretch>
                       <a:fillRect/>
                     </a:stretch>
@@ -3260,10 +4447,12 @@
         <w:t xml:space="preserve"> </w:t>
       </w:r>
       <w:bookmarkStart w:id="14" w:name="_Toc362543747"/>
+      <w:proofErr w:type="spellStart"/>
       <w:r>
         <w:t>Mecânicas</w:t>
       </w:r>
       <w:bookmarkEnd w:id="14"/>
+      <w:proofErr w:type="spellEnd"/>
     </w:p>
     <w:p>
       <w:pPr>
@@ -3294,7 +4483,21 @@
         <w:rPr>
           <w:lang w:val="pt-BR"/>
         </w:rPr>
-        <w:t xml:space="preserve">Quest for the Crown faz uso de </w:t>
+        <w:t xml:space="preserve">Quest for </w:t>
+      </w:r>
+      <w:proofErr w:type="spellStart"/>
+      <w:r>
+        <w:rPr>
+          <w:lang w:val="pt-BR"/>
+        </w:rPr>
+        <w:t>the</w:t>
+      </w:r>
+      <w:proofErr w:type="spellEnd"/>
+      <w:r>
+        <w:rPr>
+          <w:lang w:val="pt-BR"/>
+        </w:rPr>
+        <w:t xml:space="preserve"> Crown faz uso de </w:t>
       </w:r>
       <w:r>
         <w:rPr>
@@ -3458,7 +4661,21 @@
         <w:rPr>
           <w:lang w:val="pt-BR"/>
         </w:rPr>
-        <w:t xml:space="preserve"> bumerangue, o botão de ataque atira o bumerangue, e o direcional de ataque controla a arma durante o vôo.</w:t>
+        <w:t xml:space="preserve"> bumerangue, o botão de ataque atira o bumerangue, e o direcional de ataque controla a arma durante o </w:t>
+      </w:r>
+      <w:proofErr w:type="spellStart"/>
+      <w:r>
+        <w:rPr>
+          <w:lang w:val="pt-BR"/>
+        </w:rPr>
+        <w:t>vôo</w:t>
+      </w:r>
+      <w:proofErr w:type="spellEnd"/>
+      <w:r>
+        <w:rPr>
+          <w:lang w:val="pt-BR"/>
+        </w:rPr>
+        <w:t>.</w:t>
       </w:r>
     </w:p>
     <w:p>
@@ -3527,13 +4744,95 @@
         <w:rPr>
           <w:lang w:val="pt-BR"/>
         </w:rPr>
-        <w:t xml:space="preserve">(bosses) </w:t>
+        <w:t>(</w:t>
+      </w:r>
+      <w:proofErr w:type="spellStart"/>
+      <w:r>
+        <w:rPr>
+          <w:lang w:val="pt-BR"/>
+        </w:rPr>
+        <w:t>bosses</w:t>
+      </w:r>
+      <w:proofErr w:type="spellEnd"/>
+      <w:r>
+        <w:rPr>
+          <w:lang w:val="pt-BR"/>
+        </w:rPr>
+        <w:t xml:space="preserve">) </w:t>
       </w:r>
       <w:r>
         <w:rPr>
           <w:lang w:val="pt-BR"/>
         </w:rPr>
         <w:t>da área podem ser vencidos mais facilmente utilizando as próprias armas da área, mas muitas vezes também podem ser vencidos de maneiras alternativas.</w:t>
+      </w:r>
+    </w:p>
+    <w:p>
+      <w:pPr>
+        <w:rPr>
+          <w:lang w:val="pt-BR"/>
+        </w:rPr>
+      </w:pPr>
+      <w:r>
+        <w:rPr>
+          <w:lang w:val="pt-BR"/>
+        </w:rPr>
+        <w:t xml:space="preserve">Caso prefiram, os jogadores também podem jogar em modo </w:t>
+      </w:r>
+      <w:proofErr w:type="spellStart"/>
+      <w:r>
+        <w:rPr>
+          <w:lang w:val="pt-BR"/>
+        </w:rPr>
+        <w:t>multiplayer</w:t>
+      </w:r>
+      <w:proofErr w:type="spellEnd"/>
+      <w:r>
+        <w:rPr>
+          <w:lang w:val="pt-BR"/>
+        </w:rPr>
+        <w:t>, onde a tela se divide no caso de dois jogadores estarem distantes um do outro. Para isso, o segundo jogador deve apertar Start/</w:t>
+      </w:r>
+      <w:proofErr w:type="spellStart"/>
+      <w:r>
+        <w:rPr>
+          <w:lang w:val="pt-BR"/>
+        </w:rPr>
+        <w:t>Enter</w:t>
+      </w:r>
+      <w:proofErr w:type="spellEnd"/>
+      <w:r>
+        <w:rPr>
+          <w:lang w:val="pt-BR"/>
+        </w:rPr>
+        <w:t xml:space="preserve"> no dispositivo de controle desejado, e a vida e itens do primeiro jogador será dividida entre os dois jogadores.</w:t>
+      </w:r>
+    </w:p>
+    <w:p>
+      <w:pPr>
+        <w:rPr>
+          <w:lang w:val="pt-BR"/>
+        </w:rPr>
+      </w:pPr>
+      <w:r>
+        <w:rPr>
+          <w:lang w:val="pt-BR"/>
+        </w:rPr>
+        <w:t xml:space="preserve">No modo </w:t>
+      </w:r>
+      <w:proofErr w:type="spellStart"/>
+      <w:r>
+        <w:rPr>
+          <w:lang w:val="pt-BR"/>
+        </w:rPr>
+        <w:t>multiplayer</w:t>
+      </w:r>
+      <w:proofErr w:type="spellEnd"/>
+      <w:r>
+        <w:rPr>
+          <w:lang w:val="pt-BR"/>
+        </w:rPr>
+        <w:t xml:space="preserve">, os jogadores podem se ajudar, vencendo inimigos fortes ou numerosos, ou então agirem de forma independente, cada um explorando uma parte do mundo. Se preferirem, os jogadores também podem se atacar, duelando. Caso um jogador morra, o outro pode continuar jogando, </w:t>
       </w:r>
     </w:p>
     <w:p>
@@ -3578,11 +4877,75 @@
           <w:lang w:val="pt-BR"/>
         </w:rPr>
       </w:pPr>
-      <w:r>
-        <w:rPr>
-          <w:lang w:val="pt-BR"/>
-        </w:rPr>
-        <w:t>Load Game: esta opção está disponível para seleção apenas se um novo jogo já foi iniciado e um save date foi criado anteriormente. Ele não estará disponível se o jogador estiver acessando o jogo pela primeira vez, a menos que um Save Data tenha sido encontrado no diretório Save Data. Ele permite que o jogador continue o jogo do último Save Point, com todos os itens que haviam sido adquiridos previamente.</w:t>
+      <w:proofErr w:type="spellStart"/>
+      <w:r>
+        <w:rPr>
+          <w:lang w:val="pt-BR"/>
+        </w:rPr>
+        <w:t>Load</w:t>
+      </w:r>
+      <w:proofErr w:type="spellEnd"/>
+      <w:r>
+        <w:rPr>
+          <w:lang w:val="pt-BR"/>
+        </w:rPr>
+        <w:t xml:space="preserve"> Game: esta opção está disponível para seleção apenas se um novo jogo já foi iniciado e um </w:t>
+      </w:r>
+      <w:proofErr w:type="spellStart"/>
+      <w:r>
+        <w:rPr>
+          <w:lang w:val="pt-BR"/>
+        </w:rPr>
+        <w:t>save</w:t>
+      </w:r>
+      <w:proofErr w:type="spellEnd"/>
+      <w:r>
+        <w:rPr>
+          <w:lang w:val="pt-BR"/>
+        </w:rPr>
+        <w:t xml:space="preserve"> date foi criado anteriormente. Ele não estará disponível se o jogador estiver acessando o jogo pela primeira vez, a menos que um </w:t>
+      </w:r>
+      <w:proofErr w:type="spellStart"/>
+      <w:r>
+        <w:rPr>
+          <w:lang w:val="pt-BR"/>
+        </w:rPr>
+        <w:t>Save</w:t>
+      </w:r>
+      <w:proofErr w:type="spellEnd"/>
+      <w:r>
+        <w:rPr>
+          <w:lang w:val="pt-BR"/>
+        </w:rPr>
+        <w:t xml:space="preserve"> Data tenha sido encontrado no diretório </w:t>
+      </w:r>
+      <w:proofErr w:type="spellStart"/>
+      <w:r>
+        <w:rPr>
+          <w:lang w:val="pt-BR"/>
+        </w:rPr>
+        <w:t>Save</w:t>
+      </w:r>
+      <w:proofErr w:type="spellEnd"/>
+      <w:r>
+        <w:rPr>
+          <w:lang w:val="pt-BR"/>
+        </w:rPr>
+        <w:t xml:space="preserve"> Data. Ele permite que o jogador continue o jogo do último </w:t>
+      </w:r>
+      <w:proofErr w:type="spellStart"/>
+      <w:r>
+        <w:rPr>
+          <w:lang w:val="pt-BR"/>
+        </w:rPr>
+        <w:t>Save</w:t>
+      </w:r>
+      <w:proofErr w:type="spellEnd"/>
+      <w:r>
+        <w:rPr>
+          <w:lang w:val="pt-BR"/>
+        </w:rPr>
+        <w:t xml:space="preserve"> Point, com todos os itens que haviam sido adquiridos previamente.</w:t>
       </w:r>
     </w:p>
     <w:p>
@@ -3596,11 +4959,19 @@
           <w:lang w:val="pt-BR"/>
         </w:rPr>
       </w:pPr>
-      <w:r>
-        <w:rPr>
-          <w:lang w:val="pt-BR"/>
-        </w:rPr>
-        <w:t>Credits: quando selecionada, esta opção exibe o nome de todas as pessoas envolvidas no projeto.</w:t>
+      <w:proofErr w:type="spellStart"/>
+      <w:r>
+        <w:rPr>
+          <w:lang w:val="pt-BR"/>
+        </w:rPr>
+        <w:t>Credits</w:t>
+      </w:r>
+      <w:proofErr w:type="spellEnd"/>
+      <w:r>
+        <w:rPr>
+          <w:lang w:val="pt-BR"/>
+        </w:rPr>
+        <w:t>: quando selecionada, esta opção exibe o nome de todas as pessoas envolvidas no projeto.</w:t>
       </w:r>
     </w:p>
     <w:p>
@@ -3614,11 +4985,33 @@
           <w:lang w:val="pt-BR"/>
         </w:rPr>
       </w:pPr>
-      <w:r>
-        <w:rPr>
-          <w:lang w:val="pt-BR"/>
-        </w:rPr>
-        <w:t>How to Play: esta opção apresenta um tutorial que mostra as funções básicas do jogo e como são utilizados os botões.</w:t>
+      <w:proofErr w:type="spellStart"/>
+      <w:r>
+        <w:rPr>
+          <w:lang w:val="pt-BR"/>
+        </w:rPr>
+        <w:t>How</w:t>
+      </w:r>
+      <w:proofErr w:type="spellEnd"/>
+      <w:r>
+        <w:rPr>
+          <w:lang w:val="pt-BR"/>
+        </w:rPr>
+        <w:t xml:space="preserve"> </w:t>
+      </w:r>
+      <w:proofErr w:type="spellStart"/>
+      <w:r>
+        <w:rPr>
+          <w:lang w:val="pt-BR"/>
+        </w:rPr>
+        <w:t>to</w:t>
+      </w:r>
+      <w:proofErr w:type="spellEnd"/>
+      <w:r>
+        <w:rPr>
+          <w:lang w:val="pt-BR"/>
+        </w:rPr>
+        <w:t xml:space="preserve"> Play: esta opção apresenta um tutorial que mostra as funções básicas do jogo e como são utilizados os botões.</w:t>
       </w:r>
     </w:p>
     <w:p>
@@ -3632,11 +5025,19 @@
           <w:lang w:val="pt-BR"/>
         </w:rPr>
       </w:pPr>
-      <w:r>
-        <w:rPr>
-          <w:lang w:val="pt-BR"/>
-        </w:rPr>
-        <w:t>Options: permite que o jogador realize configurações de som, gráficos e controles.</w:t>
+      <w:proofErr w:type="spellStart"/>
+      <w:r>
+        <w:rPr>
+          <w:lang w:val="pt-BR"/>
+        </w:rPr>
+        <w:t>Options</w:t>
+      </w:r>
+      <w:proofErr w:type="spellEnd"/>
+      <w:r>
+        <w:rPr>
+          <w:lang w:val="pt-BR"/>
+        </w:rPr>
+        <w:t>: permite que o jogador realize configurações de som, gráficos e controles.</w:t>
       </w:r>
     </w:p>
     <w:p>
@@ -3650,11 +5051,19 @@
           <w:lang w:val="pt-BR"/>
         </w:rPr>
       </w:pPr>
-      <w:r>
-        <w:rPr>
-          <w:lang w:val="pt-BR"/>
-        </w:rPr>
-        <w:t>Quit Game: quando selecionada, a opção sai do jogo, retornando à tela inicial do sistema operacional do jogador.</w:t>
+      <w:proofErr w:type="spellStart"/>
+      <w:r>
+        <w:rPr>
+          <w:lang w:val="pt-BR"/>
+        </w:rPr>
+        <w:t>Quit</w:t>
+      </w:r>
+      <w:proofErr w:type="spellEnd"/>
+      <w:r>
+        <w:rPr>
+          <w:lang w:val="pt-BR"/>
+        </w:rPr>
+        <w:t xml:space="preserve"> Game: quando selecionada, a opção sai do jogo, retornando à tela inicial do sistema operacional do jogador.</w:t>
       </w:r>
     </w:p>
     <w:p>
@@ -3691,6 +5100,7 @@
         <w:t xml:space="preserve"> </w:t>
       </w:r>
       <w:bookmarkStart w:id="15" w:name="_Toc362543748"/>
+      <w:proofErr w:type="spellStart"/>
       <w:r>
         <w:t>Control</w:t>
       </w:r>
@@ -3698,18 +5108,33 @@
         <w:t>es</w:t>
       </w:r>
       <w:bookmarkEnd w:id="15"/>
-    </w:p>
-    <w:p>
-      <w:pPr>
-        <w:rPr>
-          <w:lang w:val="pt-BR"/>
-        </w:rPr>
-      </w:pPr>
-      <w:r>
-        <w:rPr>
-          <w:lang w:val="pt-BR"/>
-        </w:rPr>
-        <w:t>Quest for the Crown permit</w:t>
+      <w:proofErr w:type="spellEnd"/>
+    </w:p>
+    <w:p>
+      <w:pPr>
+        <w:rPr>
+          <w:lang w:val="pt-BR"/>
+        </w:rPr>
+      </w:pPr>
+      <w:r>
+        <w:rPr>
+          <w:lang w:val="pt-BR"/>
+        </w:rPr>
+        <w:t xml:space="preserve">Quest for </w:t>
+      </w:r>
+      <w:proofErr w:type="spellStart"/>
+      <w:r>
+        <w:rPr>
+          <w:lang w:val="pt-BR"/>
+        </w:rPr>
+        <w:t>the</w:t>
+      </w:r>
+      <w:proofErr w:type="spellEnd"/>
+      <w:r>
+        <w:rPr>
+          <w:lang w:val="pt-BR"/>
+        </w:rPr>
+        <w:t xml:space="preserve"> Crown permit</w:t>
       </w:r>
       <w:r>
         <w:rPr>
@@ -3766,7 +5191,7 @@
                     </pic:cNvPicPr>
                   </pic:nvPicPr>
                   <pic:blipFill>
-                    <a:blip r:embed="rId13">
+                    <a:blip r:embed="rId31">
                       <a:extLst>
                         <a:ext uri="{28A0092B-C50C-407E-A947-70E740481C1C}">
                           <a14:useLocalDpi xmlns:a14="http://schemas.microsoft.com/office/drawing/2010/main" val="0"/>
@@ -3822,8 +5247,8 @@
       </w:pPr>
     </w:p>
     <w:sectPr>
-      <w:headerReference w:type="default" r:id="rId14"/>
-      <w:footerReference w:type="default" r:id="rId15"/>
+      <w:headerReference w:type="default" r:id="rId32"/>
+      <w:footerReference w:type="default" r:id="rId33"/>
       <w:pgSz w:w="12240" w:h="15840" w:code="1"/>
       <w:pgMar w:top="1800" w:right="1800" w:bottom="2160" w:left="2160" w:header="864" w:footer="864" w:gutter="0"/>
       <w:pgNumType w:start="1"/>
@@ -3884,7 +5309,7 @@
       <w:rPr>
         <w:noProof/>
       </w:rPr>
-      <w:t>ii</w:t>
+      <w:t>iii</w:t>
     </w:r>
     <w:r>
       <w:fldChar w:fldCharType="end"/>
@@ -3911,27 +5336,14 @@
       <w:pStyle w:val="Rodap"/>
       <w:jc w:val="center"/>
     </w:pPr>
-    <w:r>
-      <w:fldChar w:fldCharType="begin"/>
-    </w:r>
-    <w:r>
-      <w:instrText xml:space="preserve"> FILENAME  \* MERGEFORMAT </w:instrText>
-    </w:r>
-    <w:r>
-      <w:fldChar w:fldCharType="separate"/>
-    </w:r>
-    <w:r>
-      <w:rPr>
-        <w:noProof/>
-      </w:rPr>
-      <w:t>GOD.doc</w:t>
-    </w:r>
-    <w:r>
-      <w:rPr>
-        <w:noProof/>
-      </w:rPr>
-      <w:fldChar w:fldCharType="end"/>
-    </w:r>
+    <w:fldSimple w:instr=" FILENAME  \* MERGEFORMAT ">
+      <w:r>
+        <w:rPr>
+          <w:noProof/>
+        </w:rPr>
+        <w:t>GOD.doc</w:t>
+      </w:r>
+    </w:fldSimple>
     <w:r>
       <w:t xml:space="preserve"> (</w:t>
     </w:r>
@@ -3988,12 +5400,22 @@
       <w:framePr w:wrap="auto"/>
       <w:shd w:val="pct80" w:color="FF0000" w:fill="auto"/>
     </w:pPr>
+    <w:proofErr w:type="spellStart"/>
     <w:r>
-      <w:t>Construx Confidential</w:t>
+      <w:t>Construx</w:t>
+    </w:r>
+    <w:proofErr w:type="spellEnd"/>
+    <w:r>
+      <w:t xml:space="preserve"> </w:t>
+    </w:r>
+    <w:proofErr w:type="spellStart"/>
+    <w:r>
+      <w:t>Confidential</w:t>
     </w:r>
     <w:r>
       <w:t>PUCPRRP</w:t>
     </w:r>
+    <w:proofErr w:type="spellEnd"/>
   </w:p>
 </w:ftr>
 </file>
@@ -4024,7 +5446,7 @@
       <w:rPr>
         <w:noProof/>
       </w:rPr>
-      <w:t>7</w:t>
+      <w:t>10</w:t>
     </w:r>
     <w:r>
       <w:fldChar w:fldCharType="end"/>
@@ -4106,8 +5528,13 @@
       <w:framePr w:wrap="auto"/>
       <w:shd w:val="pct80" w:color="FF0000" w:fill="auto"/>
     </w:pPr>
+    <w:proofErr w:type="spellStart"/>
     <w:r>
-      <w:t>Construx Confidential</w:t>
+      <w:t>Construx</w:t>
+    </w:r>
+    <w:proofErr w:type="spellEnd"/>
+    <w:r>
+      <w:t xml:space="preserve"> Confidential</w:t>
     </w:r>
   </w:p>
   <w:p>
@@ -4184,8 +5611,13 @@
     <w:r>
       <w:fldChar w:fldCharType="separate"/>
     </w:r>
+    <w:proofErr w:type="gramStart"/>
     <w:r>
-      <w:t>[ Project ]</w:t>
+      <w:t>[ Project</w:t>
+    </w:r>
+    <w:proofErr w:type="gramEnd"/>
+    <w:r>
+      <w:t xml:space="preserve"> ]</w:t>
     </w:r>
     <w:r>
       <w:fldChar w:fldCharType="end"/>
@@ -4193,21 +5625,11 @@
     <w:r>
       <w:t xml:space="preserve"> </w:t>
     </w:r>
-    <w:r>
-      <w:fldChar w:fldCharType="begin"/>
-    </w:r>
-    <w:r>
-      <w:instrText xml:space="preserve"> SUBJECT  \* MERGEFORMAT </w:instrText>
-    </w:r>
-    <w:r>
-      <w:fldChar w:fldCharType="separate"/>
-    </w:r>
-    <w:r>
-      <w:t>Software Design Specification</w:t>
-    </w:r>
-    <w:r>
-      <w:fldChar w:fldCharType="end"/>
-    </w:r>
+    <w:fldSimple w:instr=" SUBJECT  \* MERGEFORMAT ">
+      <w:r>
+        <w:t>Software Design Specification</w:t>
+      </w:r>
+    </w:fldSimple>
   </w:p>
 </w:hdr>
 </file>
@@ -6758,6 +8180,29 @@
       <w:contextualSpacing/>
     </w:pPr>
   </w:style>
+  <w:style w:type="table" w:styleId="Tabelacomgrade">
+    <w:name w:val="Table Grid"/>
+    <w:basedOn w:val="Tabelanormal"/>
+    <w:uiPriority w:val="39"/>
+    <w:rsid w:val="00E56D65"/>
+    <w:tblPr>
+      <w:tblInd w:w="0" w:type="dxa"/>
+      <w:tblBorders>
+        <w:top w:val="single" w:sz="4" w:space="0" w:color="auto"/>
+        <w:left w:val="single" w:sz="4" w:space="0" w:color="auto"/>
+        <w:bottom w:val="single" w:sz="4" w:space="0" w:color="auto"/>
+        <w:right w:val="single" w:sz="4" w:space="0" w:color="auto"/>
+        <w:insideH w:val="single" w:sz="4" w:space="0" w:color="auto"/>
+        <w:insideV w:val="single" w:sz="4" w:space="0" w:color="auto"/>
+      </w:tblBorders>
+      <w:tblCellMar>
+        <w:top w:w="0" w:type="dxa"/>
+        <w:left w:w="108" w:type="dxa"/>
+        <w:bottom w:w="0" w:type="dxa"/>
+        <w:right w:w="108" w:type="dxa"/>
+      </w:tblCellMar>
+    </w:tblPr>
+  </w:style>
 </w:styles>
 </file>
 

</xml_diff>